<commit_message>
Arrumando modelo.py e filtro
</commit_message>
<xml_diff>
--- a/Modelo Plano de AULA.docx
+++ b/Modelo Plano de AULA.docx
@@ -291,12 +291,32 @@
         </w:rPr>
         <w:t>{</w:t>
       </w:r>
+      <w:proofErr w:type="spellStart"/>
       <w:proofErr w:type="gramEnd"/>
       <w:r>
         <w:rPr>
           <w:b/>
         </w:rPr>
-        <w:t>Ano/turma}</w:t>
+        <w:t>Ano</w:t>
+      </w:r>
+      <w:r>
+        <w:rPr>
+          <w:b/>
+        </w:rPr>
+        <w:t>_</w:t>
+      </w:r>
+      <w:r>
+        <w:rPr>
+          <w:b/>
+        </w:rPr>
+        <w:t>turma</w:t>
+      </w:r>
+      <w:proofErr w:type="spellEnd"/>
+      <w:r>
+        <w:rPr>
+          <w:b/>
+        </w:rPr>
+        <w:t>}</w:t>
       </w:r>
     </w:p>
     <w:p>

</xml_diff>

<commit_message>
Melhorando IA e substituições no modelo
</commit_message>
<xml_diff>
--- a/Modelo Plano de AULA.docx
+++ b/Modelo Plano de AULA.docx
@@ -89,117 +89,67 @@
       </w:pPr>
       <w:r>
         <w:rPr>
+          <w:bCs/>
+          <w:sz w:val="28"/>
+          <w:szCs w:val="28"/>
+        </w:rPr>
+        <w:t>@</w:t>
+      </w:r>
+      <w:r>
+        <w:rPr>
+          <w:bCs/>
+          <w:sz w:val="28"/>
+          <w:szCs w:val="28"/>
+        </w:rPr>
+        <w:t>Bimestre</w:t>
+      </w:r>
+      <w:r>
+        <w:rPr>
           <w:b/>
           <w:sz w:val="28"/>
           <w:szCs w:val="28"/>
         </w:rPr>
-        <w:t>{Bimestre</w:t>
+        <w:t xml:space="preserve"> Bimestre 2025 - Plano de Aula –  De   </w:t>
       </w:r>
-      <w:proofErr w:type="gramStart"/>
+      <w:r>
+        <w:rPr>
+          <w:bCs/>
+          <w:sz w:val="28"/>
+          <w:szCs w:val="28"/>
+        </w:rPr>
+        <w:t>@</w:t>
+      </w:r>
+      <w:r>
+        <w:rPr>
+          <w:bCs/>
+          <w:sz w:val="28"/>
+          <w:szCs w:val="28"/>
+        </w:rPr>
+        <w:t>Data_inicio</w:t>
+      </w:r>
       <w:r>
         <w:rPr>
           <w:b/>
           <w:sz w:val="28"/>
           <w:szCs w:val="28"/>
         </w:rPr>
-        <w:t>}</w:t>
-      </w:r>
-      <w:r>
-        <w:rPr>
-          <w:b/>
-          <w:sz w:val="28"/>
-          <w:szCs w:val="28"/>
-        </w:rPr>
-        <w:t xml:space="preserve"> Bimestre</w:t>
-      </w:r>
-      <w:proofErr w:type="gramEnd"/>
-      <w:r>
-        <w:rPr>
-          <w:b/>
-          <w:sz w:val="28"/>
-          <w:szCs w:val="28"/>
-        </w:rPr>
-        <w:t xml:space="preserve"> 2025 - Plano de Aula </w:t>
-      </w:r>
-      <w:proofErr w:type="gramStart"/>
-      <w:r>
-        <w:rPr>
-          <w:b/>
-          <w:sz w:val="28"/>
-          <w:szCs w:val="28"/>
-        </w:rPr>
-        <w:t xml:space="preserve">–  De   </w:t>
-      </w:r>
-      <w:r>
-        <w:rPr>
-          <w:b/>
-          <w:sz w:val="28"/>
-          <w:szCs w:val="28"/>
-        </w:rPr>
-        <w:t>{</w:t>
-      </w:r>
-      <w:proofErr w:type="spellStart"/>
-      <w:proofErr w:type="gramEnd"/>
-      <w:r>
-        <w:rPr>
-          <w:b/>
-          <w:sz w:val="28"/>
-          <w:szCs w:val="28"/>
-        </w:rPr>
-        <w:t>Data_</w:t>
-      </w:r>
-      <w:proofErr w:type="gramStart"/>
-      <w:r>
-        <w:rPr>
-          <w:b/>
-          <w:sz w:val="28"/>
-          <w:szCs w:val="28"/>
-        </w:rPr>
-        <w:t>inicio</w:t>
-      </w:r>
-      <w:proofErr w:type="spellEnd"/>
-      <w:proofErr w:type="gramEnd"/>
-      <w:r>
-        <w:rPr>
-          <w:b/>
-          <w:sz w:val="28"/>
-          <w:szCs w:val="28"/>
-        </w:rPr>
-        <w:t>}</w:t>
-      </w:r>
-      <w:r>
-        <w:rPr>
-          <w:b/>
-          <w:sz w:val="28"/>
-          <w:szCs w:val="28"/>
-        </w:rPr>
         <w:t xml:space="preserve"> até </w:t>
       </w:r>
       <w:r>
         <w:rPr>
-          <w:b/>
+          <w:bCs/>
           <w:sz w:val="28"/>
           <w:szCs w:val="28"/>
         </w:rPr>
-        <w:t>{</w:t>
+        <w:t>@</w:t>
       </w:r>
-      <w:proofErr w:type="spellStart"/>
       <w:r>
         <w:rPr>
-          <w:b/>
+          <w:bCs/>
           <w:sz w:val="28"/>
           <w:szCs w:val="28"/>
         </w:rPr>
         <w:t>Data_fim</w:t>
-      </w:r>
-      <w:proofErr w:type="spellEnd"/>
-      <w:r>
-        <w:rPr>
-          <w:b/>
-          <w:sz w:val="28"/>
-          <w:szCs w:val="28"/>
-        </w:rPr>
-        <w:t>}</w:t>
       </w:r>
     </w:p>
     <w:p>
@@ -217,7 +167,7 @@
         </w:tabs>
         <w:ind w:hanging="2"/>
         <w:rPr>
-          <w:b/>
+          <w:bCs/>
         </w:rPr>
       </w:pPr>
       <w:r>
@@ -228,31 +178,22 @@
       </w:r>
       <w:r>
         <w:rPr>
-          <w:b/>
-        </w:rPr>
-        <w:t>{</w:t>
-      </w:r>
-      <w:proofErr w:type="gramStart"/>
-      <w:r>
-        <w:rPr>
-          <w:b/>
-        </w:rPr>
-        <w:t>Nome}</w:t>
+          <w:bCs/>
+        </w:rPr>
+        <w:t>@Nome</w:t>
       </w:r>
       <w:r>
         <w:rPr>
+          <w:bCs/>
+        </w:rPr>
+        <w:t xml:space="preserve">                                                                 </w:t>
+      </w:r>
+      <w:r>
+        <w:rPr>
           <w:b/>
         </w:rPr>
-        <w:t xml:space="preserve">   </w:t>
+        <w:t>Disciplina</w:t>
       </w:r>
-      <w:proofErr w:type="gramEnd"/>
-      <w:r>
-        <w:rPr>
-          <w:b/>
-        </w:rPr>
-        <w:t xml:space="preserve">                                                     Disciplina</w:t>
-      </w:r>
-      <w:proofErr w:type="gramStart"/>
       <w:r>
         <w:rPr>
           <w:b/>
@@ -260,63 +201,46 @@
         <w:t xml:space="preserve">: </w:t>
       </w:r>
       <w:r>
-        <w:t xml:space="preserve"> </w:t>
+        <w:t>@Disciplina</w:t>
       </w:r>
       <w:r>
-        <w:t>{Disciplina}</w:t>
+        <w:t xml:space="preserve">                                              </w:t>
       </w:r>
       <w:r>
-        <w:t xml:space="preserve">   </w:t>
-      </w:r>
-      <w:proofErr w:type="gramEnd"/>
-      <w:r>
-        <w:t xml:space="preserve">                                                 </w:t>
+        <w:rPr>
+          <w:b/>
+        </w:rPr>
+        <w:t>Série/Turma</w:t>
       </w:r>
       <w:r>
         <w:rPr>
           <w:b/>
         </w:rPr>
-        <w:t>Série/Turma</w:t>
-      </w:r>
-      <w:proofErr w:type="gramStart"/>
-      <w:r>
-        <w:rPr>
-          <w:b/>
-        </w:rPr>
-        <w:t xml:space="preserve">:  </w:t>
+        <w:t xml:space="preserve">: </w:t>
       </w:r>
       <w:r>
         <w:rPr>
-          <w:b/>
-        </w:rPr>
-        <w:t>{</w:t>
+          <w:bCs/>
+        </w:rPr>
+        <w:t>@</w:t>
       </w:r>
-      <w:proofErr w:type="spellStart"/>
-      <w:proofErr w:type="gramEnd"/>
       <w:r>
         <w:rPr>
-          <w:b/>
+          <w:bCs/>
         </w:rPr>
         <w:t>Ano</w:t>
       </w:r>
       <w:r>
         <w:rPr>
-          <w:b/>
+          <w:bCs/>
         </w:rPr>
         <w:t>_</w:t>
       </w:r>
       <w:r>
         <w:rPr>
-          <w:b/>
+          <w:bCs/>
         </w:rPr>
         <w:t>turma</w:t>
-      </w:r>
-      <w:proofErr w:type="spellEnd"/>
-      <w:r>
-        <w:rPr>
-          <w:b/>
-        </w:rPr>
-        <w:t>}</w:t>
       </w:r>
     </w:p>
     <w:p>
@@ -347,9 +271,9 @@
         <w:tblLook w:val="0000" w:firstRow="0" w:lastRow="0" w:firstColumn="0" w:lastColumn="0" w:noHBand="0" w:noVBand="0"/>
       </w:tblPr>
       <w:tblGrid>
-        <w:gridCol w:w="2055"/>
-        <w:gridCol w:w="1800"/>
-        <w:gridCol w:w="3810"/>
+        <w:gridCol w:w="2584"/>
+        <w:gridCol w:w="2160"/>
+        <w:gridCol w:w="2921"/>
         <w:gridCol w:w="1845"/>
         <w:gridCol w:w="3285"/>
         <w:gridCol w:w="3420"/>
@@ -380,33 +304,23 @@
                 <w:sz w:val="22"/>
                 <w:szCs w:val="22"/>
               </w:rPr>
-              <w:t xml:space="preserve">1ª </w:t>
-            </w:r>
-            <w:proofErr w:type="gramStart"/>
+              <w:t xml:space="preserve">1ª Semana :  </w:t>
+            </w:r>
             <w:r>
               <w:rPr>
                 <w:b/>
                 <w:sz w:val="22"/>
                 <w:szCs w:val="22"/>
               </w:rPr>
-              <w:t>Semana :</w:t>
-            </w:r>
-            <w:proofErr w:type="gramEnd"/>
+              <w:t>@</w:t>
+            </w:r>
             <w:r>
               <w:rPr>
                 <w:b/>
                 <w:sz w:val="22"/>
                 <w:szCs w:val="22"/>
               </w:rPr>
-              <w:t xml:space="preserve">  </w:t>
-            </w:r>
-            <w:r>
-              <w:rPr>
-                <w:b/>
-                <w:sz w:val="22"/>
-                <w:szCs w:val="22"/>
-              </w:rPr>
-              <w:t>{Semana_1}</w:t>
+              <w:t>Semana_1</w:t>
             </w:r>
             <w:r>
               <w:rPr>
@@ -425,7 +339,7 @@
         </w:trPr>
         <w:tc>
           <w:tcPr>
-            <w:tcW w:w="2055" w:type="dxa"/>
+            <w:tcW w:w="2584" w:type="dxa"/>
           </w:tcPr>
           <w:p>
             <w:pPr>
@@ -459,7 +373,7 @@
         </w:tc>
         <w:tc>
           <w:tcPr>
-            <w:tcW w:w="1800" w:type="dxa"/>
+            <w:tcW w:w="2160" w:type="dxa"/>
           </w:tcPr>
           <w:p>
             <w:pPr>
@@ -501,7 +415,7 @@
         </w:tc>
         <w:tc>
           <w:tcPr>
-            <w:tcW w:w="3810" w:type="dxa"/>
+            <w:tcW w:w="2921" w:type="dxa"/>
             <w:tcBorders>
               <w:bottom w:val="single" w:sz="4" w:space="0" w:color="000000"/>
             </w:tcBorders>
@@ -588,25 +502,7 @@
                 <w:sz w:val="16"/>
                 <w:szCs w:val="16"/>
               </w:rPr>
-              <w:t xml:space="preserve">(Currículo em </w:t>
-            </w:r>
-            <w:proofErr w:type="gramStart"/>
-            <w:r>
-              <w:rPr>
-                <w:b/>
-                <w:sz w:val="16"/>
-                <w:szCs w:val="16"/>
-              </w:rPr>
-              <w:t>Ação,  Livro</w:t>
-            </w:r>
-            <w:proofErr w:type="gramEnd"/>
-            <w:r>
-              <w:rPr>
-                <w:b/>
-                <w:sz w:val="16"/>
-                <w:szCs w:val="16"/>
-              </w:rPr>
-              <w:t xml:space="preserve"> didático, material digital)</w:t>
+              <w:t>(Currículo em Ação,  Livro didático, material digital)</w:t>
             </w:r>
           </w:p>
         </w:tc>
@@ -664,33 +560,15 @@
                 <w:sz w:val="18"/>
                 <w:szCs w:val="18"/>
               </w:rPr>
-              <w:t xml:space="preserve">considerando o público elegível ao AEE </w:t>
-            </w:r>
-            <w:proofErr w:type="gramStart"/>
-            <w:r>
-              <w:rPr>
-                <w:b/>
-                <w:sz w:val="18"/>
-                <w:szCs w:val="18"/>
-              </w:rPr>
-              <w:t xml:space="preserve">-  </w:t>
-            </w:r>
-            <w:r>
-              <w:rPr>
-                <w:b/>
-                <w:sz w:val="16"/>
-                <w:szCs w:val="16"/>
-              </w:rPr>
-              <w:t>Flexibilização</w:t>
-            </w:r>
-            <w:proofErr w:type="gramEnd"/>
-            <w:r>
-              <w:rPr>
-                <w:b/>
-                <w:sz w:val="16"/>
-                <w:szCs w:val="16"/>
-              </w:rPr>
-              <w:t xml:space="preserve"> Curricular</w:t>
+              <w:t xml:space="preserve">considerando o público elegível ao AEE -  </w:t>
+            </w:r>
+            <w:r>
+              <w:rPr>
+                <w:b/>
+                <w:sz w:val="16"/>
+                <w:szCs w:val="16"/>
+              </w:rPr>
+              <w:t>Flexibilização Curricular</w:t>
             </w:r>
           </w:p>
           <w:p>
@@ -750,25 +628,7 @@
                 <w:sz w:val="18"/>
                 <w:szCs w:val="18"/>
               </w:rPr>
-              <w:t xml:space="preserve">Recuperação/Avaliação/ Expectativa </w:t>
-            </w:r>
-            <w:proofErr w:type="gramStart"/>
-            <w:r>
-              <w:rPr>
-                <w:b/>
-                <w:sz w:val="18"/>
-                <w:szCs w:val="18"/>
-              </w:rPr>
-              <w:t>incluindo  para</w:t>
-            </w:r>
-            <w:proofErr w:type="gramEnd"/>
-            <w:r>
-              <w:rPr>
-                <w:b/>
-                <w:sz w:val="18"/>
-                <w:szCs w:val="18"/>
-              </w:rPr>
-              <w:t xml:space="preserve"> o aluno elegível ao AEE</w:t>
+              <w:t>Recuperação/Avaliação/ Expectativa incluindo  para o aluno elegível ao AEE</w:t>
             </w:r>
           </w:p>
           <w:p>
@@ -796,44 +656,38 @@
         </w:trPr>
         <w:tc>
           <w:tcPr>
-            <w:tcW w:w="2055" w:type="dxa"/>
-          </w:tcPr>
-          <w:p>
-            <w:pPr>
-              <w:ind w:hanging="2"/>
-            </w:pPr>
-            <w:r>
-              <w:t>{</w:t>
-            </w:r>
-            <w:proofErr w:type="spellStart"/>
-            <w:r>
-              <w:t>Objeto</w:t>
-            </w:r>
-            <w:r>
-              <w:t>_conhecimento</w:t>
-            </w:r>
-            <w:proofErr w:type="spellEnd"/>
-            <w:r>
-              <w:t>}</w:t>
-            </w:r>
-          </w:p>
-        </w:tc>
-        <w:tc>
-          <w:tcPr>
-            <w:tcW w:w="1800" w:type="dxa"/>
-          </w:tcPr>
-          <w:p>
-            <w:pPr>
-              <w:ind w:hanging="2"/>
-            </w:pPr>
-            <w:r>
-              <w:t>{Habilidades}</w:t>
-            </w:r>
-          </w:p>
-        </w:tc>
-        <w:tc>
-          <w:tcPr>
-            <w:tcW w:w="3810" w:type="dxa"/>
+            <w:tcW w:w="2584" w:type="dxa"/>
+          </w:tcPr>
+          <w:p>
+            <w:pPr>
+              <w:ind w:hanging="2"/>
+              <w:jc w:val="center"/>
+            </w:pPr>
+            <w:r>
+              <w:t>@Objeto_conhecimento</w:t>
+            </w:r>
+          </w:p>
+        </w:tc>
+        <w:tc>
+          <w:tcPr>
+            <w:tcW w:w="2160" w:type="dxa"/>
+          </w:tcPr>
+          <w:p>
+            <w:pPr>
+              <w:ind w:hanging="2"/>
+              <w:jc w:val="center"/>
+            </w:pPr>
+            <w:r>
+              <w:t>@</w:t>
+            </w:r>
+            <w:r>
+              <w:t>Habilidades</w:t>
+            </w:r>
+          </w:p>
+        </w:tc>
+        <w:tc>
+          <w:tcPr>
+            <w:tcW w:w="2921" w:type="dxa"/>
             <w:tcBorders>
               <w:bottom w:val="single" w:sz="4" w:space="0" w:color="000000"/>
             </w:tcBorders>
@@ -841,19 +695,14 @@
           <w:p>
             <w:pPr>
               <w:ind w:hanging="2"/>
-            </w:pPr>
-            <w:r>
-              <w:t xml:space="preserve"> </w:t>
-            </w:r>
-            <w:r>
-              <w:t>{</w:t>
+              <w:jc w:val="center"/>
+            </w:pPr>
+            <w:r>
+              <w:t>@</w:t>
             </w:r>
             <w:r>
               <w:t>Atividades</w:t>
             </w:r>
-            <w:r>
-              <w:t>}</w:t>
-            </w:r>
           </w:p>
         </w:tc>
         <w:tc>
@@ -863,9 +712,13 @@
           <w:p>
             <w:pPr>
               <w:ind w:hanging="2"/>
-            </w:pPr>
-            <w:r>
-              <w:t>{Recursos}</w:t>
+              <w:jc w:val="center"/>
+            </w:pPr>
+            <w:r>
+              <w:t>@</w:t>
+            </w:r>
+            <w:r>
+              <w:t>Recursos</w:t>
             </w:r>
           </w:p>
         </w:tc>
@@ -882,13 +735,10 @@
               <w:jc w:val="center"/>
             </w:pPr>
             <w:r>
-              <w:t>{</w:t>
+              <w:t>@</w:t>
             </w:r>
             <w:r>
               <w:t>Estratégias</w:t>
-            </w:r>
-            <w:r>
-              <w:t>}</w:t>
             </w:r>
           </w:p>
         </w:tc>
@@ -906,9 +756,13 @@
                 <w:between w:val="nil"/>
               </w:pBdr>
               <w:ind w:hanging="2"/>
-            </w:pPr>
-            <w:r>
-              <w:t>{Recuperação}</w:t>
+              <w:jc w:val="center"/>
+            </w:pPr>
+            <w:r>
+              <w:t>@</w:t>
+            </w:r>
+            <w:r>
+              <w:t>Recuperação</w:t>
             </w:r>
           </w:p>
         </w:tc>
@@ -927,23 +781,7 @@
           <w:sz w:val="16"/>
           <w:szCs w:val="16"/>
         </w:rPr>
-        <w:t xml:space="preserve"> Plano de Aula é essencial para nortear o trabalho pedagógico a fim de que tenhamos êxito </w:t>
-      </w:r>
-      <w:proofErr w:type="gramStart"/>
-      <w:r>
-        <w:rPr>
-          <w:sz w:val="16"/>
-          <w:szCs w:val="16"/>
-        </w:rPr>
-        <w:t>no  processo</w:t>
-      </w:r>
-      <w:proofErr w:type="gramEnd"/>
-      <w:r>
-        <w:rPr>
-          <w:sz w:val="16"/>
-          <w:szCs w:val="16"/>
-        </w:rPr>
-        <w:t xml:space="preserve"> de ensino e aprendizagem. Segundo a (LDB 9.394/96) o Plano de Aula explicita os objetivos educacionais e perfis profissionais a serem desenvolvidos, como parâmetros para a organização da Instituição, dos cursos como um todo, das atividades programadas, servindo como referência das ações dos docentes e estudantes. Atente-se ao prazo. Elaborar e manter banco de planos de aula do ano letivo atual das disciplinas que ministra à disposição da equipe gestora da escola, visando garantir que não haja descontinuidade do conteúdo no caso de necessidade de ausência ao trabalho é dever do professor como parte das atribuições do cargo conforme Lei Comp. Nº 444, de 27/12/1985 (Última atualização: Decreto nº 66.808, de 02/06/2022). Contamos com a sua colaboração. Atenciosamente, Equipe Gestora.</w:t>
+        <w:t xml:space="preserve"> Plano de Aula é essencial para nortear o trabalho pedagógico a fim de que tenhamos êxito no  processo de ensino e aprendizagem. Segundo a (LDB 9.394/96) o Plano de Aula explicita os objetivos educacionais e perfis profissionais a serem desenvolvidos, como parâmetros para a organização da Instituição, dos cursos como um todo, das atividades programadas, servindo como referência das ações dos docentes e estudantes. Atente-se ao prazo. Elaborar e manter banco de planos de aula do ano letivo atual das disciplinas que ministra à disposição da equipe gestora da escola, visando garantir que não haja descontinuidade do conteúdo no caso de necessidade de ausência ao trabalho é dever do professor como parte das atribuições do cargo conforme Lei Comp. Nº 444, de 27/12/1985 (Última atualização: Decreto nº 66.808, de 02/06/2022). Contamos com a sua colaboração. Atenciosamente, Equipe Gestora.</w:t>
       </w:r>
     </w:p>
     <w:p>
@@ -1009,7 +847,7 @@
                 <w:sz w:val="22"/>
                 <w:szCs w:val="22"/>
               </w:rPr>
-              <w:t xml:space="preserve"> {Semana_</w:t>
+              <w:t xml:space="preserve"> </w:t>
             </w:r>
             <w:r>
               <w:rPr>
@@ -1017,7 +855,7 @@
                 <w:sz w:val="22"/>
                 <w:szCs w:val="22"/>
               </w:rPr>
-              <w:t>2</w:t>
+              <w:t>@</w:t>
             </w:r>
             <w:r>
               <w:rPr>
@@ -1025,7 +863,23 @@
                 <w:sz w:val="22"/>
                 <w:szCs w:val="22"/>
               </w:rPr>
-              <w:t xml:space="preserve">}   </w:t>
+              <w:t>Semana_</w:t>
+            </w:r>
+            <w:r>
+              <w:rPr>
+                <w:b/>
+                <w:sz w:val="22"/>
+                <w:szCs w:val="22"/>
+              </w:rPr>
+              <w:t>2</w:t>
+            </w:r>
+            <w:r>
+              <w:rPr>
+                <w:b/>
+                <w:sz w:val="22"/>
+                <w:szCs w:val="22"/>
+              </w:rPr>
+              <w:t xml:space="preserve">   </w:t>
             </w:r>
             <w:r>
               <w:rPr>
@@ -1218,25 +1072,7 @@
                 <w:sz w:val="16"/>
                 <w:szCs w:val="16"/>
               </w:rPr>
-              <w:t xml:space="preserve">(Currículo em </w:t>
-            </w:r>
-            <w:proofErr w:type="gramStart"/>
-            <w:r>
-              <w:rPr>
-                <w:b/>
-                <w:sz w:val="16"/>
-                <w:szCs w:val="16"/>
-              </w:rPr>
-              <w:t>Ação,  Livro</w:t>
-            </w:r>
-            <w:proofErr w:type="gramEnd"/>
-            <w:r>
-              <w:rPr>
-                <w:b/>
-                <w:sz w:val="16"/>
-                <w:szCs w:val="16"/>
-              </w:rPr>
-              <w:t xml:space="preserve"> didático, material digital)</w:t>
+              <w:t>(Currículo em Ação,  Livro didático, material digital)</w:t>
             </w:r>
           </w:p>
         </w:tc>
@@ -1294,33 +1130,15 @@
                 <w:sz w:val="18"/>
                 <w:szCs w:val="18"/>
               </w:rPr>
-              <w:t xml:space="preserve">considerando o público elegível ao AEE </w:t>
-            </w:r>
-            <w:proofErr w:type="gramStart"/>
-            <w:r>
-              <w:rPr>
-                <w:b/>
-                <w:sz w:val="18"/>
-                <w:szCs w:val="18"/>
-              </w:rPr>
-              <w:t xml:space="preserve">-  </w:t>
-            </w:r>
-            <w:r>
-              <w:rPr>
-                <w:b/>
-                <w:sz w:val="16"/>
-                <w:szCs w:val="16"/>
-              </w:rPr>
-              <w:t>Flexibilização</w:t>
-            </w:r>
-            <w:proofErr w:type="gramEnd"/>
-            <w:r>
-              <w:rPr>
-                <w:b/>
-                <w:sz w:val="16"/>
-                <w:szCs w:val="16"/>
-              </w:rPr>
-              <w:t xml:space="preserve"> Curricular</w:t>
+              <w:t xml:space="preserve">considerando o público elegível ao AEE -  </w:t>
+            </w:r>
+            <w:r>
+              <w:rPr>
+                <w:b/>
+                <w:sz w:val="16"/>
+                <w:szCs w:val="16"/>
+              </w:rPr>
+              <w:t>Flexibilização Curricular</w:t>
             </w:r>
           </w:p>
           <w:p>
@@ -1380,25 +1198,7 @@
                 <w:sz w:val="18"/>
                 <w:szCs w:val="18"/>
               </w:rPr>
-              <w:t xml:space="preserve">Recuperação/Avaliação/ Expectativa </w:t>
-            </w:r>
-            <w:proofErr w:type="gramStart"/>
-            <w:r>
-              <w:rPr>
-                <w:b/>
-                <w:sz w:val="18"/>
-                <w:szCs w:val="18"/>
-              </w:rPr>
-              <w:t>incluindo  para</w:t>
-            </w:r>
-            <w:proofErr w:type="gramEnd"/>
-            <w:r>
-              <w:rPr>
-                <w:b/>
-                <w:sz w:val="18"/>
-                <w:szCs w:val="18"/>
-              </w:rPr>
-              <w:t xml:space="preserve"> o aluno elegível ao AEE</w:t>
+              <w:t>Recuperação/Avaliação/ Expectativa incluindo  para o aluno elegível ao AEE</w:t>
             </w:r>
           </w:p>
           <w:p>
@@ -1513,23 +1313,7 @@
           <w:sz w:val="16"/>
           <w:szCs w:val="16"/>
         </w:rPr>
-        <w:t xml:space="preserve"> Plano de Aula é essencial para nortear o trabalho pedagógico a fim de que tenhamos êxito </w:t>
-      </w:r>
-      <w:proofErr w:type="gramStart"/>
-      <w:r>
-        <w:rPr>
-          <w:sz w:val="16"/>
-          <w:szCs w:val="16"/>
-        </w:rPr>
-        <w:t>no  processo</w:t>
-      </w:r>
-      <w:proofErr w:type="gramEnd"/>
-      <w:r>
-        <w:rPr>
-          <w:sz w:val="16"/>
-          <w:szCs w:val="16"/>
-        </w:rPr>
-        <w:t xml:space="preserve"> de ensino e aprendizagem. Segundo a (LDB 9.394/96) o Plano de Aula explicita os objetivos educacionais e perfis profissionais a serem desenvolvidos, como parâmetros para a organização da Instituição, dos cursos como um todo, das atividades programadas, servindo como referência das ações dos docentes e estudantes. Atente-se ao prazo. Elaborar e manter banco de planos de aula do ano letivo atual das disciplinas que ministra à disposição da equipe gestora da escola, visando garantir que não haja descontinuidade do conteúdo no caso de necessidade de ausência ao trabalho é dever do professor como parte das atribuições do cargo conforme Lei Comp. Nº 444, de 27/12/1985 (Última atualização: Decreto nº 66.808, de 02/06/2022). Contamos com a sua colaboração. Atenciosamente, Equipe Gestora.</w:t>
+        <w:t xml:space="preserve"> Plano de Aula é essencial para nortear o trabalho pedagógico a fim de que tenhamos êxito no  processo de ensino e aprendizagem. Segundo a (LDB 9.394/96) o Plano de Aula explicita os objetivos educacionais e perfis profissionais a serem desenvolvidos, como parâmetros para a organização da Instituição, dos cursos como um todo, das atividades programadas, servindo como referência das ações dos docentes e estudantes. Atente-se ao prazo. Elaborar e manter banco de planos de aula do ano letivo atual das disciplinas que ministra à disposição da equipe gestora da escola, visando garantir que não haja descontinuidade do conteúdo no caso de necessidade de ausência ao trabalho é dever do professor como parte das atribuições do cargo conforme Lei Comp. Nº 444, de 27/12/1985 (Última atualização: Decreto nº 66.808, de 02/06/2022). Contamos com a sua colaboração. Atenciosamente, Equipe Gestora.</w:t>
       </w:r>
     </w:p>
     <w:p>
@@ -1597,7 +1381,7 @@
                 <w:sz w:val="22"/>
                 <w:szCs w:val="22"/>
               </w:rPr>
-              <w:t>{Semana_</w:t>
+              <w:t>@</w:t>
             </w:r>
             <w:r>
               <w:rPr>
@@ -1605,7 +1389,7 @@
                 <w:sz w:val="22"/>
                 <w:szCs w:val="22"/>
               </w:rPr>
-              <w:t>3</w:t>
+              <w:t>Semana_</w:t>
             </w:r>
             <w:r>
               <w:rPr>
@@ -1613,7 +1397,15 @@
                 <w:sz w:val="22"/>
                 <w:szCs w:val="22"/>
               </w:rPr>
-              <w:t xml:space="preserve">}   </w:t>
+              <w:t>3</w:t>
+            </w:r>
+            <w:r>
+              <w:rPr>
+                <w:b/>
+                <w:sz w:val="22"/>
+                <w:szCs w:val="22"/>
+              </w:rPr>
+              <w:t xml:space="preserve">   </w:t>
             </w:r>
             <w:r>
               <w:rPr>
@@ -1806,25 +1598,7 @@
                 <w:sz w:val="16"/>
                 <w:szCs w:val="16"/>
               </w:rPr>
-              <w:t xml:space="preserve">(Currículo em </w:t>
-            </w:r>
-            <w:proofErr w:type="gramStart"/>
-            <w:r>
-              <w:rPr>
-                <w:b/>
-                <w:sz w:val="16"/>
-                <w:szCs w:val="16"/>
-              </w:rPr>
-              <w:t>Ação,  Livro</w:t>
-            </w:r>
-            <w:proofErr w:type="gramEnd"/>
-            <w:r>
-              <w:rPr>
-                <w:b/>
-                <w:sz w:val="16"/>
-                <w:szCs w:val="16"/>
-              </w:rPr>
-              <w:t xml:space="preserve"> didático, material digital)</w:t>
+              <w:t>(Currículo em Ação,  Livro didático, material digital)</w:t>
             </w:r>
           </w:p>
         </w:tc>
@@ -1882,33 +1656,15 @@
                 <w:sz w:val="18"/>
                 <w:szCs w:val="18"/>
               </w:rPr>
-              <w:t xml:space="preserve">considerando o público elegível ao AEE </w:t>
-            </w:r>
-            <w:proofErr w:type="gramStart"/>
-            <w:r>
-              <w:rPr>
-                <w:b/>
-                <w:sz w:val="18"/>
-                <w:szCs w:val="18"/>
-              </w:rPr>
-              <w:t xml:space="preserve">-  </w:t>
-            </w:r>
-            <w:r>
-              <w:rPr>
-                <w:b/>
-                <w:sz w:val="16"/>
-                <w:szCs w:val="16"/>
-              </w:rPr>
-              <w:t>Flexibilização</w:t>
-            </w:r>
-            <w:proofErr w:type="gramEnd"/>
-            <w:r>
-              <w:rPr>
-                <w:b/>
-                <w:sz w:val="16"/>
-                <w:szCs w:val="16"/>
-              </w:rPr>
-              <w:t xml:space="preserve"> Curricular</w:t>
+              <w:t xml:space="preserve">considerando o público elegível ao AEE -  </w:t>
+            </w:r>
+            <w:r>
+              <w:rPr>
+                <w:b/>
+                <w:sz w:val="16"/>
+                <w:szCs w:val="16"/>
+              </w:rPr>
+              <w:t>Flexibilização Curricular</w:t>
             </w:r>
           </w:p>
           <w:p>
@@ -1968,25 +1724,7 @@
                 <w:sz w:val="18"/>
                 <w:szCs w:val="18"/>
               </w:rPr>
-              <w:t xml:space="preserve">Recuperação/Avaliação/ Expectativa </w:t>
-            </w:r>
-            <w:proofErr w:type="gramStart"/>
-            <w:r>
-              <w:rPr>
-                <w:b/>
-                <w:sz w:val="18"/>
-                <w:szCs w:val="18"/>
-              </w:rPr>
-              <w:t>incluindo  para</w:t>
-            </w:r>
-            <w:proofErr w:type="gramEnd"/>
-            <w:r>
-              <w:rPr>
-                <w:b/>
-                <w:sz w:val="18"/>
-                <w:szCs w:val="18"/>
-              </w:rPr>
-              <w:t xml:space="preserve"> o aluno elegível ao AEE</w:t>
+              <w:t>Recuperação/Avaliação/ Expectativa incluindo  para o aluno elegível ao AEE</w:t>
             </w:r>
           </w:p>
           <w:p>
@@ -2093,23 +1831,7 @@
           <w:sz w:val="16"/>
           <w:szCs w:val="16"/>
         </w:rPr>
-        <w:t xml:space="preserve"> Plano de Aula é essencial para nortear o trabalho pedagógico a fim de que tenhamos êxito </w:t>
-      </w:r>
-      <w:proofErr w:type="gramStart"/>
-      <w:r>
-        <w:rPr>
-          <w:sz w:val="16"/>
-          <w:szCs w:val="16"/>
-        </w:rPr>
-        <w:t>no  processo</w:t>
-      </w:r>
-      <w:proofErr w:type="gramEnd"/>
-      <w:r>
-        <w:rPr>
-          <w:sz w:val="16"/>
-          <w:szCs w:val="16"/>
-        </w:rPr>
-        <w:t xml:space="preserve"> de ensino e aprendizagem. Segundo a (LDB 9.394/96) o Plano de Aula explicita os objetivos educacionais e perfis profissionais a serem desenvolvidos, como parâmetros para a organização da Instituição, dos cursos como um todo, das atividades programadas, servindo como referência das ações dos docentes e estudantes. Atente-se ao prazo. Elaborar e manter banco de planos de aula do ano letivo atual das disciplinas que ministra à disposição da equipe gestora da escola, visando garantir que não haja descontinuidade do conteúdo no caso de necessidade de ausência ao trabalho é dever do professor como parte das atribuições do cargo conforme Lei Comp. Nº 444, de 27/12/1985 (Última atualização: Decreto nº 66.808, de 02/06/2022). Contamos com a sua colaboração. Atenciosamente, Equipe Gestora.</w:t>
+        <w:t xml:space="preserve"> Plano de Aula é essencial para nortear o trabalho pedagógico a fim de que tenhamos êxito no  processo de ensino e aprendizagem. Segundo a (LDB 9.394/96) o Plano de Aula explicita os objetivos educacionais e perfis profissionais a serem desenvolvidos, como parâmetros para a organização da Instituição, dos cursos como um todo, das atividades programadas, servindo como referência das ações dos docentes e estudantes. Atente-se ao prazo. Elaborar e manter banco de planos de aula do ano letivo atual das disciplinas que ministra à disposição da equipe gestora da escola, visando garantir que não haja descontinuidade do conteúdo no caso de necessidade de ausência ao trabalho é dever do professor como parte das atribuições do cargo conforme Lei Comp. Nº 444, de 27/12/1985 (Última atualização: Decreto nº 66.808, de 02/06/2022). Contamos com a sua colaboração. Atenciosamente, Equipe Gestora.</w:t>
       </w:r>
     </w:p>
     <w:p>
@@ -2176,7 +1898,15 @@
                 <w:sz w:val="22"/>
                 <w:szCs w:val="22"/>
               </w:rPr>
-              <w:t xml:space="preserve">{Semana_4}   </w:t>
+              <w:t>@</w:t>
+            </w:r>
+            <w:r>
+              <w:rPr>
+                <w:b/>
+                <w:sz w:val="22"/>
+                <w:szCs w:val="22"/>
+              </w:rPr>
+              <w:t xml:space="preserve">Semana_4   </w:t>
             </w:r>
             <w:r>
               <w:rPr>
@@ -2370,25 +2100,7 @@
                 <w:sz w:val="16"/>
                 <w:szCs w:val="16"/>
               </w:rPr>
-              <w:t xml:space="preserve">(Currículo em </w:t>
-            </w:r>
-            <w:proofErr w:type="gramStart"/>
-            <w:r>
-              <w:rPr>
-                <w:b/>
-                <w:sz w:val="16"/>
-                <w:szCs w:val="16"/>
-              </w:rPr>
-              <w:t>Ação,  Livro</w:t>
-            </w:r>
-            <w:proofErr w:type="gramEnd"/>
-            <w:r>
-              <w:rPr>
-                <w:b/>
-                <w:sz w:val="16"/>
-                <w:szCs w:val="16"/>
-              </w:rPr>
-              <w:t xml:space="preserve"> didático, material digital)</w:t>
+              <w:t>(Currículo em Ação,  Livro didático, material digital)</w:t>
             </w:r>
           </w:p>
         </w:tc>
@@ -2446,33 +2158,15 @@
                 <w:sz w:val="18"/>
                 <w:szCs w:val="18"/>
               </w:rPr>
-              <w:t xml:space="preserve">considerando o público elegível ao AEE </w:t>
-            </w:r>
-            <w:proofErr w:type="gramStart"/>
-            <w:r>
-              <w:rPr>
-                <w:b/>
-                <w:sz w:val="18"/>
-                <w:szCs w:val="18"/>
-              </w:rPr>
-              <w:t xml:space="preserve">-  </w:t>
-            </w:r>
-            <w:r>
-              <w:rPr>
-                <w:b/>
-                <w:sz w:val="16"/>
-                <w:szCs w:val="16"/>
-              </w:rPr>
-              <w:t>Flexibilização</w:t>
-            </w:r>
-            <w:proofErr w:type="gramEnd"/>
-            <w:r>
-              <w:rPr>
-                <w:b/>
-                <w:sz w:val="16"/>
-                <w:szCs w:val="16"/>
-              </w:rPr>
-              <w:t xml:space="preserve"> Curricular</w:t>
+              <w:t xml:space="preserve">considerando o público elegível ao AEE -  </w:t>
+            </w:r>
+            <w:r>
+              <w:rPr>
+                <w:b/>
+                <w:sz w:val="16"/>
+                <w:szCs w:val="16"/>
+              </w:rPr>
+              <w:t>Flexibilização Curricular</w:t>
             </w:r>
           </w:p>
           <w:p>
@@ -2532,25 +2226,7 @@
                 <w:sz w:val="18"/>
                 <w:szCs w:val="18"/>
               </w:rPr>
-              <w:t xml:space="preserve">Recuperação/Avaliação/ Expectativa </w:t>
-            </w:r>
-            <w:proofErr w:type="gramStart"/>
-            <w:r>
-              <w:rPr>
-                <w:b/>
-                <w:sz w:val="18"/>
-                <w:szCs w:val="18"/>
-              </w:rPr>
-              <w:t>incluindo  para</w:t>
-            </w:r>
-            <w:proofErr w:type="gramEnd"/>
-            <w:r>
-              <w:rPr>
-                <w:b/>
-                <w:sz w:val="18"/>
-                <w:szCs w:val="18"/>
-              </w:rPr>
-              <w:t xml:space="preserve"> o aluno elegível ao AEE</w:t>
+              <w:t>Recuperação/Avaliação/ Expectativa incluindo  para o aluno elegível ao AEE</w:t>
             </w:r>
           </w:p>
           <w:p>
@@ -2663,23 +2339,7 @@
           <w:sz w:val="16"/>
           <w:szCs w:val="16"/>
         </w:rPr>
-        <w:t xml:space="preserve"> Plano de Aula é essencial para nortear o trabalho pedagógico a fim de que tenhamos êxito </w:t>
-      </w:r>
-      <w:proofErr w:type="gramStart"/>
-      <w:r>
-        <w:rPr>
-          <w:sz w:val="16"/>
-          <w:szCs w:val="16"/>
-        </w:rPr>
-        <w:t>no  processo</w:t>
-      </w:r>
-      <w:proofErr w:type="gramEnd"/>
-      <w:r>
-        <w:rPr>
-          <w:sz w:val="16"/>
-          <w:szCs w:val="16"/>
-        </w:rPr>
-        <w:t xml:space="preserve"> de ensino e aprendizagem. Segundo a (LDB 9.394/96) o Plano de Aula explicita os objetivos educacionais e perfis profissionais a serem desenvolvidos, como parâmetros para a organização da Instituição, dos cursos como um todo, das atividades programadas, servindo como referência das ações dos docentes e estudantes. Atente-se ao prazo. Elaborar e manter banco de planos de aula do ano letivo atual das disciplinas que ministra à disposição da equipe gestora da escola, visando garantir que não haja descontinuidade do conteúdo no caso de necessidade de ausência ao trabalho é dever do professor como parte das atribuições do cargo conforme Lei Comp. Nº 444, de 27/12/1985 (Última atualização: Decreto nº 66.808, de 02/06/2022). Contamos com a sua colaboração. Atenciosamente, Equipe Gestora.</w:t>
+        <w:t xml:space="preserve"> Plano de Aula é essencial para nortear o trabalho pedagógico a fim de que tenhamos êxito no  processo de ensino e aprendizagem. Segundo a (LDB 9.394/96) o Plano de Aula explicita os objetivos educacionais e perfis profissionais a serem desenvolvidos, como parâmetros para a organização da Instituição, dos cursos como um todo, das atividades programadas, servindo como referência das ações dos docentes e estudantes. Atente-se ao prazo. Elaborar e manter banco de planos de aula do ano letivo atual das disciplinas que ministra à disposição da equipe gestora da escola, visando garantir que não haja descontinuidade do conteúdo no caso de necessidade de ausência ao trabalho é dever do professor como parte das atribuições do cargo conforme Lei Comp. Nº 444, de 27/12/1985 (Última atualização: Decreto nº 66.808, de 02/06/2022). Contamos com a sua colaboração. Atenciosamente, Equipe Gestora.</w:t>
       </w:r>
     </w:p>
     <w:p>
@@ -2741,41 +2401,19 @@
         <w:rPr>
           <w:b/>
         </w:rPr>
-        <w:t xml:space="preserve"> {</w:t>
-      </w:r>
-      <w:proofErr w:type="spellStart"/>
-      <w:r>
-        <w:rPr>
-          <w:b/>
-        </w:rPr>
-        <w:t>Data_</w:t>
-      </w:r>
-      <w:proofErr w:type="gramStart"/>
-      <w:r>
-        <w:rPr>
-          <w:b/>
-        </w:rPr>
-        <w:t>atual</w:t>
-      </w:r>
-      <w:proofErr w:type="spellEnd"/>
-      <w:r>
-        <w:rPr>
-          <w:b/>
-        </w:rPr>
-        <w:t>}</w:t>
+        <w:t xml:space="preserve"> </w:t>
       </w:r>
       <w:r>
         <w:rPr>
+          <w:bCs/>
+        </w:rPr>
+        <w:t>@Data_atual</w:t>
+      </w:r>
+      <w:r>
+        <w:rPr>
           <w:b/>
         </w:rPr>
-        <w:t xml:space="preserve">   </w:t>
-      </w:r>
-      <w:proofErr w:type="gramEnd"/>
-      <w:r>
-        <w:rPr>
-          <w:b/>
-        </w:rPr>
-        <w:t xml:space="preserve">                   ______________________________                                                              __________________________ </w:t>
+        <w:t xml:space="preserve">                      ______________________________                                                              __________________________ </w:t>
       </w:r>
     </w:p>
     <w:p>

</xml_diff>

<commit_message>
Substituição em 2 aulas
</commit_message>
<xml_diff>
--- a/Modelo Plano de AULA.docx
+++ b/Modelo Plano de AULA.docx
@@ -109,7 +109,25 @@
           <w:sz w:val="28"/>
           <w:szCs w:val="28"/>
         </w:rPr>
-        <w:t xml:space="preserve"> Bimestre 2025 - Plano de Aula –  De   </w:t>
+        <w:t xml:space="preserve"> Bimestre 2025 - Plano de Aula </w:t>
+      </w:r>
+      <w:proofErr w:type="gramStart"/>
+      <w:r>
+        <w:rPr>
+          <w:b/>
+          <w:sz w:val="28"/>
+          <w:szCs w:val="28"/>
+        </w:rPr>
+        <w:t>–  De</w:t>
+      </w:r>
+      <w:proofErr w:type="gramEnd"/>
+      <w:r>
+        <w:rPr>
+          <w:b/>
+          <w:sz w:val="28"/>
+          <w:szCs w:val="28"/>
+        </w:rPr>
+        <w:t xml:space="preserve">   </w:t>
       </w:r>
       <w:r>
         <w:rPr>
@@ -125,8 +143,18 @@
           <w:sz w:val="28"/>
           <w:szCs w:val="28"/>
         </w:rPr>
-        <w:t>Data_inicio</w:t>
-      </w:r>
+        <w:t>Data_</w:t>
+      </w:r>
+      <w:proofErr w:type="gramStart"/>
+      <w:r>
+        <w:rPr>
+          <w:bCs/>
+          <w:sz w:val="28"/>
+          <w:szCs w:val="28"/>
+        </w:rPr>
+        <w:t>inicio</w:t>
+      </w:r>
+      <w:proofErr w:type="gramEnd"/>
       <w:r>
         <w:rPr>
           <w:b/>
@@ -271,11 +299,11 @@
         <w:tblLook w:val="0000" w:firstRow="0" w:lastRow="0" w:firstColumn="0" w:lastColumn="0" w:noHBand="0" w:noVBand="0"/>
       </w:tblPr>
       <w:tblGrid>
-        <w:gridCol w:w="2584"/>
-        <w:gridCol w:w="2160"/>
-        <w:gridCol w:w="2921"/>
-        <w:gridCol w:w="1845"/>
-        <w:gridCol w:w="3285"/>
+        <w:gridCol w:w="3118"/>
+        <w:gridCol w:w="2409"/>
+        <w:gridCol w:w="2268"/>
+        <w:gridCol w:w="2268"/>
+        <w:gridCol w:w="2732"/>
         <w:gridCol w:w="3420"/>
       </w:tblGrid>
       <w:tr>
@@ -304,7 +332,25 @@
                 <w:sz w:val="22"/>
                 <w:szCs w:val="22"/>
               </w:rPr>
-              <w:t xml:space="preserve">1ª Semana :  </w:t>
+              <w:t xml:space="preserve">1ª </w:t>
+            </w:r>
+            <w:proofErr w:type="gramStart"/>
+            <w:r>
+              <w:rPr>
+                <w:b/>
+                <w:sz w:val="22"/>
+                <w:szCs w:val="22"/>
+              </w:rPr>
+              <w:t>Semana :</w:t>
+            </w:r>
+            <w:proofErr w:type="gramEnd"/>
+            <w:r>
+              <w:rPr>
+                <w:b/>
+                <w:sz w:val="22"/>
+                <w:szCs w:val="22"/>
+              </w:rPr>
+              <w:t xml:space="preserve">  </w:t>
             </w:r>
             <w:r>
               <w:rPr>
@@ -339,7 +385,7 @@
         </w:trPr>
         <w:tc>
           <w:tcPr>
-            <w:tcW w:w="2584" w:type="dxa"/>
+            <w:tcW w:w="3118" w:type="dxa"/>
           </w:tcPr>
           <w:p>
             <w:pPr>
@@ -373,7 +419,7 @@
         </w:tc>
         <w:tc>
           <w:tcPr>
-            <w:tcW w:w="2160" w:type="dxa"/>
+            <w:tcW w:w="2409" w:type="dxa"/>
           </w:tcPr>
           <w:p>
             <w:pPr>
@@ -415,7 +461,7 @@
         </w:tc>
         <w:tc>
           <w:tcPr>
-            <w:tcW w:w="2921" w:type="dxa"/>
+            <w:tcW w:w="2268" w:type="dxa"/>
             <w:tcBorders>
               <w:bottom w:val="single" w:sz="4" w:space="0" w:color="000000"/>
             </w:tcBorders>
@@ -452,7 +498,7 @@
         </w:tc>
         <w:tc>
           <w:tcPr>
-            <w:tcW w:w="1845" w:type="dxa"/>
+            <w:tcW w:w="2268" w:type="dxa"/>
           </w:tcPr>
           <w:p>
             <w:pPr>
@@ -502,13 +548,31 @@
                 <w:sz w:val="16"/>
                 <w:szCs w:val="16"/>
               </w:rPr>
-              <w:t>(Currículo em Ação,  Livro didático, material digital)</w:t>
+              <w:t xml:space="preserve">(Currículo em </w:t>
+            </w:r>
+            <w:proofErr w:type="gramStart"/>
+            <w:r>
+              <w:rPr>
+                <w:b/>
+                <w:sz w:val="16"/>
+                <w:szCs w:val="16"/>
+              </w:rPr>
+              <w:t>Ação,  Livro</w:t>
+            </w:r>
+            <w:proofErr w:type="gramEnd"/>
+            <w:r>
+              <w:rPr>
+                <w:b/>
+                <w:sz w:val="16"/>
+                <w:szCs w:val="16"/>
+              </w:rPr>
+              <w:t xml:space="preserve"> didático, material digital)</w:t>
             </w:r>
           </w:p>
         </w:tc>
         <w:tc>
           <w:tcPr>
-            <w:tcW w:w="3285" w:type="dxa"/>
+            <w:tcW w:w="2732" w:type="dxa"/>
           </w:tcPr>
           <w:p>
             <w:pPr>
@@ -560,15 +624,33 @@
                 <w:sz w:val="18"/>
                 <w:szCs w:val="18"/>
               </w:rPr>
-              <w:t xml:space="preserve">considerando o público elegível ao AEE -  </w:t>
-            </w:r>
-            <w:r>
-              <w:rPr>
-                <w:b/>
-                <w:sz w:val="16"/>
-                <w:szCs w:val="16"/>
-              </w:rPr>
-              <w:t>Flexibilização Curricular</w:t>
+              <w:t xml:space="preserve">considerando o público elegível ao AEE </w:t>
+            </w:r>
+            <w:proofErr w:type="gramStart"/>
+            <w:r>
+              <w:rPr>
+                <w:b/>
+                <w:sz w:val="18"/>
+                <w:szCs w:val="18"/>
+              </w:rPr>
+              <w:t xml:space="preserve">-  </w:t>
+            </w:r>
+            <w:r>
+              <w:rPr>
+                <w:b/>
+                <w:sz w:val="16"/>
+                <w:szCs w:val="16"/>
+              </w:rPr>
+              <w:t>Flexibilização</w:t>
+            </w:r>
+            <w:proofErr w:type="gramEnd"/>
+            <w:r>
+              <w:rPr>
+                <w:b/>
+                <w:sz w:val="16"/>
+                <w:szCs w:val="16"/>
+              </w:rPr>
+              <w:t xml:space="preserve"> Curricular</w:t>
             </w:r>
           </w:p>
           <w:p>
@@ -628,7 +710,25 @@
                 <w:sz w:val="18"/>
                 <w:szCs w:val="18"/>
               </w:rPr>
-              <w:t>Recuperação/Avaliação/ Expectativa incluindo  para o aluno elegível ao AEE</w:t>
+              <w:t xml:space="preserve">Recuperação/Avaliação/ Expectativa </w:t>
+            </w:r>
+            <w:proofErr w:type="gramStart"/>
+            <w:r>
+              <w:rPr>
+                <w:b/>
+                <w:sz w:val="18"/>
+                <w:szCs w:val="18"/>
+              </w:rPr>
+              <w:t>incluindo  para</w:t>
+            </w:r>
+            <w:proofErr w:type="gramEnd"/>
+            <w:r>
+              <w:rPr>
+                <w:b/>
+                <w:sz w:val="18"/>
+                <w:szCs w:val="18"/>
+              </w:rPr>
+              <w:t xml:space="preserve"> o aluno elegível ao AEE</w:t>
             </w:r>
           </w:p>
           <w:p>
@@ -656,7 +756,7 @@
         </w:trPr>
         <w:tc>
           <w:tcPr>
-            <w:tcW w:w="2584" w:type="dxa"/>
+            <w:tcW w:w="3118" w:type="dxa"/>
           </w:tcPr>
           <w:p>
             <w:pPr>
@@ -665,12 +765,15 @@
             </w:pPr>
             <w:r>
               <w:t>@Objeto_conhecimento</w:t>
+            </w:r>
+            <w:r>
+              <w:t>_1</w:t>
             </w:r>
           </w:p>
         </w:tc>
         <w:tc>
           <w:tcPr>
-            <w:tcW w:w="2160" w:type="dxa"/>
+            <w:tcW w:w="2409" w:type="dxa"/>
           </w:tcPr>
           <w:p>
             <w:pPr>
@@ -682,12 +785,15 @@
             </w:r>
             <w:r>
               <w:t>Habilidades</w:t>
+            </w:r>
+            <w:r>
+              <w:t>_1</w:t>
             </w:r>
           </w:p>
         </w:tc>
         <w:tc>
           <w:tcPr>
-            <w:tcW w:w="2921" w:type="dxa"/>
+            <w:tcW w:w="2268" w:type="dxa"/>
             <w:tcBorders>
               <w:bottom w:val="single" w:sz="4" w:space="0" w:color="000000"/>
             </w:tcBorders>
@@ -703,11 +809,14 @@
             <w:r>
               <w:t>Atividades</w:t>
             </w:r>
+            <w:r>
+              <w:t>_1</w:t>
+            </w:r>
           </w:p>
         </w:tc>
         <w:tc>
           <w:tcPr>
-            <w:tcW w:w="1845" w:type="dxa"/>
+            <w:tcW w:w="2268" w:type="dxa"/>
           </w:tcPr>
           <w:p>
             <w:pPr>
@@ -719,12 +828,15 @@
             </w:r>
             <w:r>
               <w:t>Recursos</w:t>
+            </w:r>
+            <w:r>
+              <w:t>_1</w:t>
             </w:r>
           </w:p>
         </w:tc>
         <w:tc>
           <w:tcPr>
-            <w:tcW w:w="3285" w:type="dxa"/>
+            <w:tcW w:w="2732" w:type="dxa"/>
             <w:tcBorders>
               <w:bottom w:val="single" w:sz="4" w:space="0" w:color="000000"/>
             </w:tcBorders>
@@ -738,7 +850,16 @@
               <w:t>@</w:t>
             </w:r>
             <w:r>
-              <w:t>Estratégias</w:t>
+              <w:t>Estrat</w:t>
+            </w:r>
+            <w:r>
+              <w:t>e</w:t>
+            </w:r>
+            <w:r>
+              <w:t>gias</w:t>
+            </w:r>
+            <w:r>
+              <w:t>_1</w:t>
             </w:r>
           </w:p>
         </w:tc>
@@ -762,7 +883,16 @@
               <w:t>@</w:t>
             </w:r>
             <w:r>
-              <w:t>Recuperação</w:t>
+              <w:t>Recupera</w:t>
+            </w:r>
+            <w:r>
+              <w:t>ca</w:t>
+            </w:r>
+            <w:r>
+              <w:t>o</w:t>
+            </w:r>
+            <w:r>
+              <w:t>_1</w:t>
             </w:r>
           </w:p>
         </w:tc>
@@ -781,7 +911,31 @@
           <w:sz w:val="16"/>
           <w:szCs w:val="16"/>
         </w:rPr>
-        <w:t xml:space="preserve"> Plano de Aula é essencial para nortear o trabalho pedagógico a fim de que tenhamos êxito no  processo de ensino e aprendizagem. Segundo a (LDB 9.394/96) o Plano de Aula explicita os objetivos educacionais e perfis profissionais a serem desenvolvidos, como parâmetros para a organização da Instituição, dos cursos como um todo, das atividades programadas, servindo como referência das ações dos docentes e estudantes. Atente-se ao prazo. Elaborar e manter banco de planos de aula do ano letivo atual das disciplinas que ministra à disposição da equipe gestora da escola, visando garantir que não haja descontinuidade do conteúdo no caso de necessidade de ausência ao trabalho é dever do professor como parte das atribuições do cargo conforme Lei Comp. Nº 444, de 27/12/1985 (Última atualização: Decreto nº 66.808, de 02/06/2022). Contamos com a sua colaboração. Atenciosamente, Equipe Gestora.</w:t>
+        <w:t xml:space="preserve"> Plano de Aula é essencial para nortear o trabalho pedagógico a fim de que tenhamos êxito </w:t>
+      </w:r>
+      <w:proofErr w:type="gramStart"/>
+      <w:r>
+        <w:rPr>
+          <w:sz w:val="16"/>
+          <w:szCs w:val="16"/>
+        </w:rPr>
+        <w:t>no  processo</w:t>
+      </w:r>
+      <w:proofErr w:type="gramEnd"/>
+      <w:r>
+        <w:rPr>
+          <w:sz w:val="16"/>
+          <w:szCs w:val="16"/>
+        </w:rPr>
+        <w:t xml:space="preserve"> de ensino e aprendizagem. Segundo a (LDB 9.394/96) o Plano de Aula explicita os objetivos educacionais e perfis profissionais a serem desenvolvidos, como parâmetros para a organização da Instituição, dos cursos como um todo, das atividades programadas, servindo como referência das ações dos docentes e estudantes. Atente-se ao prazo. Elaborar e manter banco de </w:t>
+      </w:r>
+      <w:r>
+        <w:rPr>
+          <w:sz w:val="16"/>
+          <w:szCs w:val="16"/>
+        </w:rPr>
+        <w:lastRenderedPageBreak/>
+        <w:t>planos de aula do ano letivo atual das disciplinas que ministra à disposição da equipe gestora da escola, visando garantir que não haja descontinuidade do conteúdo no caso de necessidade de ausência ao trabalho é dever do professor como parte das atribuições do cargo conforme Lei Comp. Nº 444, de 27/12/1985 (Última atualização: Decreto nº 66.808, de 02/06/2022). Contamos com a sua colaboração. Atenciosamente, Equipe Gestora.</w:t>
       </w:r>
     </w:p>
     <w:p>
@@ -806,11 +960,11 @@
         <w:tblLook w:val="0000" w:firstRow="0" w:lastRow="0" w:firstColumn="0" w:lastColumn="0" w:noHBand="0" w:noVBand="0"/>
       </w:tblPr>
       <w:tblGrid>
-        <w:gridCol w:w="2010"/>
-        <w:gridCol w:w="1845"/>
-        <w:gridCol w:w="3870"/>
-        <w:gridCol w:w="1830"/>
-        <w:gridCol w:w="3315"/>
+        <w:gridCol w:w="3148"/>
+        <w:gridCol w:w="2268"/>
+        <w:gridCol w:w="2309"/>
+        <w:gridCol w:w="2368"/>
+        <w:gridCol w:w="2777"/>
         <w:gridCol w:w="3420"/>
       </w:tblGrid>
       <w:tr>
@@ -898,7 +1052,7 @@
         </w:trPr>
         <w:tc>
           <w:tcPr>
-            <w:tcW w:w="2010" w:type="dxa"/>
+            <w:tcW w:w="3148" w:type="dxa"/>
           </w:tcPr>
           <w:p>
             <w:pPr>
@@ -932,7 +1086,7 @@
         </w:tc>
         <w:tc>
           <w:tcPr>
-            <w:tcW w:w="1845" w:type="dxa"/>
+            <w:tcW w:w="2268" w:type="dxa"/>
           </w:tcPr>
           <w:p>
             <w:pPr>
@@ -974,7 +1128,7 @@
         </w:tc>
         <w:tc>
           <w:tcPr>
-            <w:tcW w:w="3870" w:type="dxa"/>
+            <w:tcW w:w="2309" w:type="dxa"/>
             <w:tcBorders>
               <w:bottom w:val="single" w:sz="4" w:space="0" w:color="000000"/>
             </w:tcBorders>
@@ -1022,7 +1176,7 @@
         </w:tc>
         <w:tc>
           <w:tcPr>
-            <w:tcW w:w="1830" w:type="dxa"/>
+            <w:tcW w:w="2368" w:type="dxa"/>
           </w:tcPr>
           <w:p>
             <w:pPr>
@@ -1072,13 +1226,31 @@
                 <w:sz w:val="16"/>
                 <w:szCs w:val="16"/>
               </w:rPr>
-              <w:t>(Currículo em Ação,  Livro didático, material digital)</w:t>
+              <w:t xml:space="preserve">(Currículo em </w:t>
+            </w:r>
+            <w:proofErr w:type="gramStart"/>
+            <w:r>
+              <w:rPr>
+                <w:b/>
+                <w:sz w:val="16"/>
+                <w:szCs w:val="16"/>
+              </w:rPr>
+              <w:t>Ação,  Livro</w:t>
+            </w:r>
+            <w:proofErr w:type="gramEnd"/>
+            <w:r>
+              <w:rPr>
+                <w:b/>
+                <w:sz w:val="16"/>
+                <w:szCs w:val="16"/>
+              </w:rPr>
+              <w:t xml:space="preserve"> didático, material digital)</w:t>
             </w:r>
           </w:p>
         </w:tc>
         <w:tc>
           <w:tcPr>
-            <w:tcW w:w="3315" w:type="dxa"/>
+            <w:tcW w:w="2777" w:type="dxa"/>
           </w:tcPr>
           <w:p>
             <w:pPr>
@@ -1130,15 +1302,33 @@
                 <w:sz w:val="18"/>
                 <w:szCs w:val="18"/>
               </w:rPr>
-              <w:t xml:space="preserve">considerando o público elegível ao AEE -  </w:t>
-            </w:r>
-            <w:r>
-              <w:rPr>
-                <w:b/>
-                <w:sz w:val="16"/>
-                <w:szCs w:val="16"/>
-              </w:rPr>
-              <w:t>Flexibilização Curricular</w:t>
+              <w:t xml:space="preserve">considerando o público elegível ao AEE </w:t>
+            </w:r>
+            <w:proofErr w:type="gramStart"/>
+            <w:r>
+              <w:rPr>
+                <w:b/>
+                <w:sz w:val="18"/>
+                <w:szCs w:val="18"/>
+              </w:rPr>
+              <w:t xml:space="preserve">-  </w:t>
+            </w:r>
+            <w:r>
+              <w:rPr>
+                <w:b/>
+                <w:sz w:val="16"/>
+                <w:szCs w:val="16"/>
+              </w:rPr>
+              <w:t>Flexibilização</w:t>
+            </w:r>
+            <w:proofErr w:type="gramEnd"/>
+            <w:r>
+              <w:rPr>
+                <w:b/>
+                <w:sz w:val="16"/>
+                <w:szCs w:val="16"/>
+              </w:rPr>
+              <w:t xml:space="preserve"> Curricular</w:t>
             </w:r>
           </w:p>
           <w:p>
@@ -1198,7 +1388,25 @@
                 <w:sz w:val="18"/>
                 <w:szCs w:val="18"/>
               </w:rPr>
-              <w:t>Recuperação/Avaliação/ Expectativa incluindo  para o aluno elegível ao AEE</w:t>
+              <w:t xml:space="preserve">Recuperação/Avaliação/ Expectativa </w:t>
+            </w:r>
+            <w:proofErr w:type="gramStart"/>
+            <w:r>
+              <w:rPr>
+                <w:b/>
+                <w:sz w:val="18"/>
+                <w:szCs w:val="18"/>
+              </w:rPr>
+              <w:t>incluindo  para</w:t>
+            </w:r>
+            <w:proofErr w:type="gramEnd"/>
+            <w:r>
+              <w:rPr>
+                <w:b/>
+                <w:sz w:val="18"/>
+                <w:szCs w:val="18"/>
+              </w:rPr>
+              <w:t xml:space="preserve"> o aluno elegível ao AEE</w:t>
             </w:r>
           </w:p>
           <w:p>
@@ -1222,32 +1430,39 @@
       </w:tr>
       <w:tr>
         <w:trPr>
-          <w:trHeight w:val="9045"/>
+          <w:trHeight w:val="6879"/>
         </w:trPr>
         <w:tc>
           <w:tcPr>
-            <w:tcW w:w="2010" w:type="dxa"/>
+            <w:tcW w:w="3148" w:type="dxa"/>
           </w:tcPr>
           <w:p>
             <w:pPr>
               <w:ind w:hanging="2"/>
               <w:jc w:val="center"/>
             </w:pPr>
+            <w:r>
+              <w:t>@Objeto_conhecimento_2</w:t>
+            </w:r>
           </w:p>
         </w:tc>
         <w:tc>
           <w:tcPr>
-            <w:tcW w:w="1845" w:type="dxa"/>
+            <w:tcW w:w="2268" w:type="dxa"/>
           </w:tcPr>
           <w:p>
             <w:pPr>
               <w:ind w:hanging="2"/>
-            </w:pPr>
+              <w:jc w:val="center"/>
+            </w:pPr>
+            <w:r>
+              <w:t>@Habilidades_2</w:t>
+            </w:r>
           </w:p>
         </w:tc>
         <w:tc>
           <w:tcPr>
-            <w:tcW w:w="3870" w:type="dxa"/>
+            <w:tcW w:w="2309" w:type="dxa"/>
             <w:tcBorders>
               <w:bottom w:val="single" w:sz="4" w:space="0" w:color="000000"/>
             </w:tcBorders>
@@ -1255,12 +1470,16 @@
           <w:p>
             <w:pPr>
               <w:ind w:hanging="2"/>
-            </w:pPr>
+              <w:jc w:val="center"/>
+            </w:pPr>
+            <w:r>
+              <w:t>@Atividades_2</w:t>
+            </w:r>
           </w:p>
         </w:tc>
         <w:tc>
           <w:tcPr>
-            <w:tcW w:w="1830" w:type="dxa"/>
+            <w:tcW w:w="2368" w:type="dxa"/>
             <w:tcBorders>
               <w:right w:val="single" w:sz="4" w:space="0" w:color="000000"/>
             </w:tcBorders>
@@ -1268,12 +1487,16 @@
           <w:p>
             <w:pPr>
               <w:ind w:hanging="2"/>
-            </w:pPr>
+              <w:jc w:val="center"/>
+            </w:pPr>
+            <w:r>
+              <w:t>@Recursos_2</w:t>
+            </w:r>
           </w:p>
         </w:tc>
         <w:tc>
           <w:tcPr>
-            <w:tcW w:w="3315" w:type="dxa"/>
+            <w:tcW w:w="2777" w:type="dxa"/>
             <w:tcBorders>
               <w:top w:val="single" w:sz="4" w:space="0" w:color="000000"/>
               <w:left w:val="single" w:sz="4" w:space="0" w:color="000000"/>
@@ -1286,6 +1509,15 @@
               <w:ind w:hanging="2"/>
               <w:jc w:val="center"/>
             </w:pPr>
+            <w:r>
+              <w:t>@Estrat</w:t>
+            </w:r>
+            <w:r>
+              <w:t>e</w:t>
+            </w:r>
+            <w:r>
+              <w:t>gias_2</w:t>
+            </w:r>
           </w:p>
         </w:tc>
         <w:tc>
@@ -1295,7 +1527,17 @@
           <w:p>
             <w:pPr>
               <w:ind w:hanging="2"/>
-            </w:pPr>
+              <w:jc w:val="center"/>
+            </w:pPr>
+            <w:r>
+              <w:t>@Recupera</w:t>
+            </w:r>
+            <w:r>
+              <w:t>ca</w:t>
+            </w:r>
+            <w:r>
+              <w:t>o_2</w:t>
+            </w:r>
           </w:p>
         </w:tc>
       </w:tr>
@@ -1313,1043 +1555,24 @@
           <w:sz w:val="16"/>
           <w:szCs w:val="16"/>
         </w:rPr>
-        <w:t xml:space="preserve"> Plano de Aula é essencial para nortear o trabalho pedagógico a fim de que tenhamos êxito no  processo de ensino e aprendizagem. Segundo a (LDB 9.394/96) o Plano de Aula explicita os objetivos educacionais e perfis profissionais a serem desenvolvidos, como parâmetros para a organização da Instituição, dos cursos como um todo, das atividades programadas, servindo como referência das ações dos docentes e estudantes. Atente-se ao prazo. Elaborar e manter banco de planos de aula do ano letivo atual das disciplinas que ministra à disposição da equipe gestora da escola, visando garantir que não haja descontinuidade do conteúdo no caso de necessidade de ausência ao trabalho é dever do professor como parte das atribuições do cargo conforme Lei Comp. Nº 444, de 27/12/1985 (Última atualização: Decreto nº 66.808, de 02/06/2022). Contamos com a sua colaboração. Atenciosamente, Equipe Gestora.</w:t>
-      </w:r>
-    </w:p>
-    <w:p>
-      <w:pPr>
-        <w:ind w:hanging="2"/>
-      </w:pPr>
-    </w:p>
-    <w:tbl>
-      <w:tblPr>
-        <w:tblStyle w:val="a1"/>
-        <w:tblW w:w="16215" w:type="dxa"/>
-        <w:tblInd w:w="-459" w:type="dxa"/>
-        <w:tblBorders>
-          <w:top w:val="single" w:sz="4" w:space="0" w:color="000000"/>
-          <w:left w:val="single" w:sz="4" w:space="0" w:color="000000"/>
-          <w:bottom w:val="single" w:sz="4" w:space="0" w:color="000000"/>
-          <w:right w:val="single" w:sz="4" w:space="0" w:color="000000"/>
-          <w:insideH w:val="single" w:sz="4" w:space="0" w:color="000000"/>
-          <w:insideV w:val="single" w:sz="4" w:space="0" w:color="000000"/>
-        </w:tblBorders>
-        <w:tblLayout w:type="fixed"/>
-        <w:tblLook w:val="0000" w:firstRow="0" w:lastRow="0" w:firstColumn="0" w:lastColumn="0" w:noHBand="0" w:noVBand="0"/>
-      </w:tblPr>
-      <w:tblGrid>
-        <w:gridCol w:w="1965"/>
-        <w:gridCol w:w="1950"/>
-        <w:gridCol w:w="3795"/>
-        <w:gridCol w:w="1890"/>
-        <w:gridCol w:w="3285"/>
-        <w:gridCol w:w="3330"/>
-      </w:tblGrid>
-      <w:tr>
-        <w:trPr>
-          <w:trHeight w:val="209"/>
-        </w:trPr>
-        <w:tc>
-          <w:tcPr>
-            <w:tcW w:w="16215" w:type="dxa"/>
-            <w:gridSpan w:val="6"/>
-            <w:shd w:val="clear" w:color="auto" w:fill="93CDDC"/>
-          </w:tcPr>
-          <w:p>
-            <w:pPr>
-              <w:ind w:left="1" w:hanging="3"/>
-              <w:jc w:val="center"/>
-              <w:rPr>
-                <w:b/>
-                <w:sz w:val="22"/>
-                <w:szCs w:val="22"/>
-              </w:rPr>
-            </w:pPr>
-            <w:bookmarkStart w:id="1" w:name="_heading=h.xpkq2zkaico9" w:colFirst="0" w:colLast="0"/>
-            <w:bookmarkEnd w:id="1"/>
-            <w:r>
-              <w:rPr>
-                <w:b/>
-                <w:sz w:val="22"/>
-                <w:szCs w:val="22"/>
-              </w:rPr>
-              <w:t xml:space="preserve">3ª Semana: </w:t>
-            </w:r>
-            <w:r>
-              <w:rPr>
-                <w:b/>
-                <w:sz w:val="22"/>
-                <w:szCs w:val="22"/>
-              </w:rPr>
-              <w:t>@</w:t>
-            </w:r>
-            <w:r>
-              <w:rPr>
-                <w:b/>
-                <w:sz w:val="22"/>
-                <w:szCs w:val="22"/>
-              </w:rPr>
-              <w:t>Semana_</w:t>
-            </w:r>
-            <w:r>
-              <w:rPr>
-                <w:b/>
-                <w:sz w:val="22"/>
-                <w:szCs w:val="22"/>
-              </w:rPr>
-              <w:t>3</w:t>
-            </w:r>
-            <w:r>
-              <w:rPr>
-                <w:b/>
-                <w:sz w:val="22"/>
-                <w:szCs w:val="22"/>
-              </w:rPr>
-              <w:t xml:space="preserve">   </w:t>
-            </w:r>
-            <w:r>
-              <w:rPr>
-                <w:b/>
-                <w:sz w:val="22"/>
-                <w:szCs w:val="22"/>
-              </w:rPr>
-              <w:t xml:space="preserve">-   N° de aulas: </w:t>
-            </w:r>
-          </w:p>
-        </w:tc>
-      </w:tr>
-      <w:tr>
-        <w:trPr>
-          <w:trHeight w:val="887"/>
-        </w:trPr>
-        <w:tc>
-          <w:tcPr>
-            <w:tcW w:w="1965" w:type="dxa"/>
-          </w:tcPr>
-          <w:p>
-            <w:pPr>
-              <w:ind w:hanging="2"/>
-              <w:jc w:val="center"/>
-              <w:rPr>
-                <w:b/>
-                <w:sz w:val="18"/>
-                <w:szCs w:val="18"/>
-              </w:rPr>
-            </w:pPr>
-          </w:p>
-          <w:p>
-            <w:pPr>
-              <w:ind w:hanging="2"/>
-              <w:jc w:val="center"/>
-              <w:rPr>
-                <w:sz w:val="18"/>
-                <w:szCs w:val="18"/>
-              </w:rPr>
-            </w:pPr>
-            <w:r>
-              <w:rPr>
-                <w:b/>
-                <w:sz w:val="18"/>
-                <w:szCs w:val="18"/>
-              </w:rPr>
-              <w:t>Objeto do Conhecimento</w:t>
-            </w:r>
-          </w:p>
-        </w:tc>
-        <w:tc>
-          <w:tcPr>
-            <w:tcW w:w="1950" w:type="dxa"/>
-          </w:tcPr>
-          <w:p>
-            <w:pPr>
-              <w:ind w:hanging="2"/>
-              <w:jc w:val="center"/>
-              <w:rPr>
-                <w:b/>
-                <w:sz w:val="16"/>
-                <w:szCs w:val="16"/>
-              </w:rPr>
-            </w:pPr>
-            <w:r>
-              <w:rPr>
-                <w:b/>
-                <w:sz w:val="16"/>
-                <w:szCs w:val="16"/>
-              </w:rPr>
-              <w:t>Descritores - Competências/ Habilidades essenciais e de suporte</w:t>
-            </w:r>
-          </w:p>
-          <w:p>
-            <w:pPr>
-              <w:ind w:hanging="2"/>
-              <w:jc w:val="center"/>
-              <w:rPr>
-                <w:sz w:val="16"/>
-                <w:szCs w:val="16"/>
-              </w:rPr>
-            </w:pPr>
-            <w:r>
-              <w:rPr>
-                <w:b/>
-                <w:sz w:val="14"/>
-                <w:szCs w:val="14"/>
-              </w:rPr>
-              <w:t>(comp. socioemocionais)</w:t>
-            </w:r>
-          </w:p>
-        </w:tc>
-        <w:tc>
-          <w:tcPr>
-            <w:tcW w:w="3795" w:type="dxa"/>
-            <w:tcBorders>
-              <w:bottom w:val="single" w:sz="4" w:space="0" w:color="000000"/>
-            </w:tcBorders>
-          </w:tcPr>
-          <w:p>
-            <w:pPr>
-              <w:ind w:hanging="2"/>
-              <w:jc w:val="center"/>
-              <w:rPr>
-                <w:b/>
-                <w:sz w:val="18"/>
-                <w:szCs w:val="18"/>
-              </w:rPr>
-            </w:pPr>
-          </w:p>
-          <w:p>
-            <w:pPr>
-              <w:ind w:hanging="2"/>
-              <w:jc w:val="center"/>
-              <w:rPr>
-                <w:b/>
-                <w:sz w:val="18"/>
-                <w:szCs w:val="18"/>
-              </w:rPr>
-            </w:pPr>
-          </w:p>
-          <w:p>
-            <w:pPr>
-              <w:ind w:hanging="2"/>
-              <w:jc w:val="center"/>
-              <w:rPr>
-                <w:sz w:val="18"/>
-                <w:szCs w:val="18"/>
-              </w:rPr>
-            </w:pPr>
-            <w:r>
-              <w:rPr>
-                <w:b/>
-                <w:sz w:val="18"/>
-                <w:szCs w:val="18"/>
-              </w:rPr>
-              <w:t>Atividades desenvolvidas</w:t>
-            </w:r>
-          </w:p>
-        </w:tc>
-        <w:tc>
-          <w:tcPr>
-            <w:tcW w:w="1890" w:type="dxa"/>
-          </w:tcPr>
-          <w:p>
-            <w:pPr>
-              <w:ind w:hanging="2"/>
-              <w:jc w:val="center"/>
-              <w:rPr>
-                <w:sz w:val="16"/>
-                <w:szCs w:val="16"/>
-              </w:rPr>
-            </w:pPr>
-            <w:r>
-              <w:rPr>
-                <w:b/>
-                <w:sz w:val="16"/>
-                <w:szCs w:val="16"/>
-              </w:rPr>
-              <w:t>Recursos</w:t>
-            </w:r>
-            <w:r>
-              <w:rPr>
-                <w:sz w:val="16"/>
-                <w:szCs w:val="16"/>
-              </w:rPr>
-              <w:t xml:space="preserve"> </w:t>
-            </w:r>
-            <w:r>
-              <w:rPr>
-                <w:b/>
-                <w:sz w:val="16"/>
-                <w:szCs w:val="16"/>
-              </w:rPr>
-              <w:t>Didáticos</w:t>
-            </w:r>
-          </w:p>
-          <w:p>
-            <w:pPr>
-              <w:ind w:hanging="2"/>
-              <w:jc w:val="center"/>
-              <w:rPr>
-                <w:sz w:val="18"/>
-                <w:szCs w:val="18"/>
-              </w:rPr>
-            </w:pPr>
-            <w:r>
-              <w:rPr>
-                <w:b/>
-                <w:sz w:val="16"/>
-                <w:szCs w:val="16"/>
-              </w:rPr>
-              <w:t>(Currículo em Ação,  Livro didático, material digital)</w:t>
-            </w:r>
-          </w:p>
-        </w:tc>
-        <w:tc>
-          <w:tcPr>
-            <w:tcW w:w="3285" w:type="dxa"/>
-          </w:tcPr>
-          <w:p>
-            <w:pPr>
-              <w:ind w:hanging="2"/>
-              <w:jc w:val="center"/>
-              <w:rPr>
-                <w:b/>
-                <w:sz w:val="18"/>
-                <w:szCs w:val="18"/>
-              </w:rPr>
-            </w:pPr>
-            <w:r>
-              <w:rPr>
-                <w:b/>
-                <w:sz w:val="18"/>
-                <w:szCs w:val="18"/>
-              </w:rPr>
-              <w:t>Estratégias</w:t>
-            </w:r>
-            <w:r>
-              <w:rPr>
-                <w:sz w:val="18"/>
-                <w:szCs w:val="18"/>
-              </w:rPr>
-              <w:t xml:space="preserve"> </w:t>
-            </w:r>
-            <w:r>
-              <w:rPr>
-                <w:b/>
-                <w:sz w:val="18"/>
-                <w:szCs w:val="18"/>
-              </w:rPr>
-              <w:t>de ensino/aprendizagem</w:t>
-            </w:r>
-          </w:p>
-          <w:p>
-            <w:pPr>
-              <w:ind w:hanging="2"/>
-              <w:jc w:val="center"/>
-              <w:rPr>
-                <w:b/>
-                <w:sz w:val="16"/>
-                <w:szCs w:val="16"/>
-              </w:rPr>
-            </w:pPr>
-            <w:r>
-              <w:rPr>
-                <w:b/>
-                <w:sz w:val="18"/>
-                <w:szCs w:val="18"/>
-              </w:rPr>
-              <w:t xml:space="preserve">considerando o público elegível ao AEE -  </w:t>
-            </w:r>
-            <w:r>
-              <w:rPr>
-                <w:b/>
-                <w:sz w:val="16"/>
-                <w:szCs w:val="16"/>
-              </w:rPr>
-              <w:t>Flexibilização Curricular</w:t>
-            </w:r>
-          </w:p>
-          <w:p>
-            <w:pPr>
-              <w:ind w:hanging="2"/>
-              <w:jc w:val="center"/>
-              <w:rPr>
-                <w:b/>
-                <w:sz w:val="18"/>
-                <w:szCs w:val="18"/>
-              </w:rPr>
-            </w:pPr>
-            <w:r>
-              <w:rPr>
-                <w:b/>
-                <w:sz w:val="16"/>
-                <w:szCs w:val="16"/>
-              </w:rPr>
-              <w:t>as aulas são pensadas incluindo a diversidade</w:t>
-            </w:r>
-          </w:p>
-          <w:p>
-            <w:pPr>
-              <w:ind w:hanging="2"/>
-              <w:jc w:val="center"/>
-              <w:rPr>
-                <w:sz w:val="18"/>
-                <w:szCs w:val="18"/>
-              </w:rPr>
-            </w:pPr>
-            <w:r>
-              <w:rPr>
-                <w:sz w:val="18"/>
-                <w:szCs w:val="18"/>
-              </w:rPr>
-              <w:t>(metodologias ativas, DUA etc.)</w:t>
-            </w:r>
-          </w:p>
-        </w:tc>
-        <w:tc>
-          <w:tcPr>
-            <w:tcW w:w="3330" w:type="dxa"/>
-          </w:tcPr>
-          <w:p>
-            <w:pPr>
-              <w:ind w:hanging="2"/>
-              <w:jc w:val="center"/>
-              <w:rPr>
-                <w:b/>
-                <w:sz w:val="18"/>
-                <w:szCs w:val="18"/>
-              </w:rPr>
-            </w:pPr>
-            <w:r>
-              <w:rPr>
-                <w:b/>
-                <w:sz w:val="18"/>
-                <w:szCs w:val="18"/>
-              </w:rPr>
-              <w:t>Recuperação/Avaliação/ Expectativa incluindo  para o aluno elegível ao AEE</w:t>
-            </w:r>
-          </w:p>
-          <w:p>
-            <w:pPr>
-              <w:ind w:hanging="2"/>
-              <w:jc w:val="center"/>
-              <w:rPr>
-                <w:sz w:val="16"/>
-                <w:szCs w:val="16"/>
-              </w:rPr>
-            </w:pPr>
-            <w:r>
-              <w:rPr>
-                <w:sz w:val="16"/>
-                <w:szCs w:val="16"/>
-              </w:rPr>
-              <w:t>(Adaptação/Flexibilização de Instrumentos de Avaliação)</w:t>
-            </w:r>
-          </w:p>
-        </w:tc>
-      </w:tr>
-      <w:tr>
-        <w:trPr>
-          <w:trHeight w:val="8459"/>
-        </w:trPr>
-        <w:tc>
-          <w:tcPr>
-            <w:tcW w:w="1965" w:type="dxa"/>
-          </w:tcPr>
-          <w:p>
-            <w:pPr>
-              <w:ind w:hanging="2"/>
-            </w:pPr>
-          </w:p>
-        </w:tc>
-        <w:tc>
-          <w:tcPr>
-            <w:tcW w:w="1950" w:type="dxa"/>
-          </w:tcPr>
-          <w:p>
-            <w:pPr>
-              <w:ind w:hanging="2"/>
-            </w:pPr>
-          </w:p>
-        </w:tc>
-        <w:tc>
-          <w:tcPr>
-            <w:tcW w:w="3795" w:type="dxa"/>
-            <w:tcBorders>
-              <w:bottom w:val="single" w:sz="4" w:space="0" w:color="000000"/>
-            </w:tcBorders>
-          </w:tcPr>
-          <w:p>
-            <w:pPr>
-              <w:ind w:firstLine="0"/>
-            </w:pPr>
-          </w:p>
-        </w:tc>
-        <w:tc>
-          <w:tcPr>
-            <w:tcW w:w="1890" w:type="dxa"/>
-          </w:tcPr>
-          <w:p>
-            <w:pPr>
-              <w:ind w:hanging="2"/>
-            </w:pPr>
-          </w:p>
-        </w:tc>
-        <w:tc>
-          <w:tcPr>
-            <w:tcW w:w="3285" w:type="dxa"/>
-            <w:tcBorders>
-              <w:bottom w:val="single" w:sz="4" w:space="0" w:color="000000"/>
-            </w:tcBorders>
-          </w:tcPr>
-          <w:p>
-            <w:pPr>
-              <w:ind w:hanging="2"/>
-            </w:pPr>
-          </w:p>
-        </w:tc>
-        <w:tc>
-          <w:tcPr>
-            <w:tcW w:w="3330" w:type="dxa"/>
-          </w:tcPr>
-          <w:p>
-            <w:pPr>
-              <w:ind w:hanging="2"/>
-            </w:pPr>
-          </w:p>
-        </w:tc>
-      </w:tr>
-    </w:tbl>
-    <w:p>
-      <w:pPr>
-        <w:ind w:hanging="2"/>
+        <w:t xml:space="preserve"> Plano de Aula é essencial para nortear o trabalho pedagógico a fim de que tenhamos êxito </w:t>
+      </w:r>
+      <w:proofErr w:type="gramStart"/>
+      <w:r>
         <w:rPr>
           <w:sz w:val="16"/>
           <w:szCs w:val="16"/>
         </w:rPr>
-      </w:pPr>
+        <w:t>no  processo</w:t>
+      </w:r>
+      <w:proofErr w:type="gramEnd"/>
       <w:r>
         <w:rPr>
           <w:sz w:val="16"/>
           <w:szCs w:val="16"/>
         </w:rPr>
-        <w:t xml:space="preserve"> Plano de Aula é essencial para nortear o trabalho pedagógico a fim de que tenhamos êxito no  processo de ensino e aprendizagem. Segundo a (LDB 9.394/96) o Plano de Aula explicita os objetivos educacionais e perfis profissionais a serem desenvolvidos, como parâmetros para a organização da Instituição, dos cursos como um todo, das atividades programadas, servindo como referência das ações dos docentes e estudantes. Atente-se ao prazo. Elaborar e manter banco de planos de aula do ano letivo atual das disciplinas que ministra à disposição da equipe gestora da escola, visando garantir que não haja descontinuidade do conteúdo no caso de necessidade de ausência ao trabalho é dever do professor como parte das atribuições do cargo conforme Lei Comp. Nº 444, de 27/12/1985 (Última atualização: Decreto nº 66.808, de 02/06/2022). Contamos com a sua colaboração. Atenciosamente, Equipe Gestora.</w:t>
-      </w:r>
-    </w:p>
-    <w:p>
-      <w:pPr>
-        <w:ind w:hanging="2"/>
-      </w:pPr>
-    </w:p>
-    <w:tbl>
-      <w:tblPr>
-        <w:tblStyle w:val="a2"/>
-        <w:tblW w:w="16260" w:type="dxa"/>
-        <w:tblInd w:w="-459" w:type="dxa"/>
-        <w:tblBorders>
-          <w:top w:val="single" w:sz="4" w:space="0" w:color="000000"/>
-          <w:left w:val="single" w:sz="4" w:space="0" w:color="000000"/>
-          <w:bottom w:val="single" w:sz="4" w:space="0" w:color="000000"/>
-          <w:right w:val="single" w:sz="4" w:space="0" w:color="000000"/>
-          <w:insideH w:val="single" w:sz="4" w:space="0" w:color="000000"/>
-          <w:insideV w:val="single" w:sz="4" w:space="0" w:color="000000"/>
-        </w:tblBorders>
-        <w:tblLayout w:type="fixed"/>
-        <w:tblLook w:val="0000" w:firstRow="0" w:lastRow="0" w:firstColumn="0" w:lastColumn="0" w:noHBand="0" w:noVBand="0"/>
-      </w:tblPr>
-      <w:tblGrid>
-        <w:gridCol w:w="2040"/>
-        <w:gridCol w:w="1905"/>
-        <w:gridCol w:w="3780"/>
-        <w:gridCol w:w="1905"/>
-        <w:gridCol w:w="3345"/>
-        <w:gridCol w:w="3285"/>
-      </w:tblGrid>
-      <w:tr>
-        <w:trPr>
-          <w:trHeight w:val="187"/>
-        </w:trPr>
-        <w:tc>
-          <w:tcPr>
-            <w:tcW w:w="16260" w:type="dxa"/>
-            <w:gridSpan w:val="6"/>
-            <w:shd w:val="clear" w:color="auto" w:fill="93CDDC"/>
-          </w:tcPr>
-          <w:p>
-            <w:pPr>
-              <w:ind w:left="1" w:hanging="3"/>
-              <w:jc w:val="center"/>
-              <w:rPr>
-                <w:b/>
-                <w:sz w:val="22"/>
-                <w:szCs w:val="22"/>
-              </w:rPr>
-            </w:pPr>
-            <w:r>
-              <w:rPr>
-                <w:b/>
-                <w:sz w:val="22"/>
-                <w:szCs w:val="22"/>
-              </w:rPr>
-              <w:lastRenderedPageBreak/>
-              <w:t xml:space="preserve">4ª Semana: </w:t>
-            </w:r>
-            <w:r>
-              <w:rPr>
-                <w:b/>
-                <w:sz w:val="22"/>
-                <w:szCs w:val="22"/>
-              </w:rPr>
-              <w:t>@</w:t>
-            </w:r>
-            <w:r>
-              <w:rPr>
-                <w:b/>
-                <w:sz w:val="22"/>
-                <w:szCs w:val="22"/>
-              </w:rPr>
-              <w:t xml:space="preserve">Semana_4   </w:t>
-            </w:r>
-            <w:r>
-              <w:rPr>
-                <w:b/>
-                <w:sz w:val="22"/>
-                <w:szCs w:val="22"/>
-              </w:rPr>
-              <w:t xml:space="preserve">-   N° de aulas: </w:t>
-            </w:r>
-          </w:p>
-        </w:tc>
-      </w:tr>
-      <w:tr>
-        <w:trPr>
-          <w:trHeight w:val="930"/>
-        </w:trPr>
-        <w:tc>
-          <w:tcPr>
-            <w:tcW w:w="2040" w:type="dxa"/>
-          </w:tcPr>
-          <w:p>
-            <w:pPr>
-              <w:ind w:hanging="2"/>
-              <w:jc w:val="center"/>
-              <w:rPr>
-                <w:b/>
-                <w:sz w:val="18"/>
-                <w:szCs w:val="18"/>
-              </w:rPr>
-            </w:pPr>
-          </w:p>
-          <w:p>
-            <w:pPr>
-              <w:ind w:hanging="2"/>
-              <w:jc w:val="center"/>
-              <w:rPr>
-                <w:sz w:val="18"/>
-                <w:szCs w:val="18"/>
-              </w:rPr>
-            </w:pPr>
-            <w:r>
-              <w:rPr>
-                <w:b/>
-                <w:sz w:val="18"/>
-                <w:szCs w:val="18"/>
-              </w:rPr>
-              <w:t>Objeto do Conhecimento</w:t>
-            </w:r>
-          </w:p>
-        </w:tc>
-        <w:tc>
-          <w:tcPr>
-            <w:tcW w:w="1905" w:type="dxa"/>
-          </w:tcPr>
-          <w:p>
-            <w:pPr>
-              <w:ind w:hanging="2"/>
-              <w:jc w:val="center"/>
-              <w:rPr>
-                <w:b/>
-                <w:sz w:val="16"/>
-                <w:szCs w:val="16"/>
-              </w:rPr>
-            </w:pPr>
-            <w:r>
-              <w:rPr>
-                <w:b/>
-                <w:sz w:val="16"/>
-                <w:szCs w:val="16"/>
-              </w:rPr>
-              <w:t>Descritores - Competências/ Habilidades essenciais e de suporte</w:t>
-            </w:r>
-          </w:p>
-          <w:p>
-            <w:pPr>
-              <w:ind w:hanging="2"/>
-              <w:jc w:val="center"/>
-              <w:rPr>
-                <w:b/>
-                <w:sz w:val="16"/>
-                <w:szCs w:val="16"/>
-              </w:rPr>
-            </w:pPr>
-            <w:r>
-              <w:rPr>
-                <w:b/>
-                <w:sz w:val="14"/>
-                <w:szCs w:val="14"/>
-              </w:rPr>
-              <w:t>(comp. socioemocionais)</w:t>
-            </w:r>
-          </w:p>
-        </w:tc>
-        <w:tc>
-          <w:tcPr>
-            <w:tcW w:w="3780" w:type="dxa"/>
-            <w:tcBorders>
-              <w:bottom w:val="single" w:sz="4" w:space="0" w:color="000000"/>
-            </w:tcBorders>
-          </w:tcPr>
-          <w:p>
-            <w:pPr>
-              <w:ind w:hanging="2"/>
-              <w:jc w:val="center"/>
-              <w:rPr>
-                <w:b/>
-                <w:sz w:val="18"/>
-                <w:szCs w:val="18"/>
-              </w:rPr>
-            </w:pPr>
-          </w:p>
-          <w:p>
-            <w:pPr>
-              <w:ind w:hanging="2"/>
-              <w:jc w:val="center"/>
-              <w:rPr>
-                <w:b/>
-                <w:sz w:val="18"/>
-                <w:szCs w:val="18"/>
-              </w:rPr>
-            </w:pPr>
-          </w:p>
-          <w:p>
-            <w:pPr>
-              <w:ind w:hanging="2"/>
-              <w:jc w:val="center"/>
-              <w:rPr>
-                <w:sz w:val="18"/>
-                <w:szCs w:val="18"/>
-              </w:rPr>
-            </w:pPr>
-            <w:r>
-              <w:rPr>
-                <w:b/>
-                <w:sz w:val="18"/>
-                <w:szCs w:val="18"/>
-              </w:rPr>
-              <w:t>Atividades desenvolvidas</w:t>
-            </w:r>
-          </w:p>
-        </w:tc>
-        <w:tc>
-          <w:tcPr>
-            <w:tcW w:w="1905" w:type="dxa"/>
-          </w:tcPr>
-          <w:p>
-            <w:pPr>
-              <w:ind w:hanging="2"/>
-              <w:jc w:val="center"/>
-              <w:rPr>
-                <w:sz w:val="16"/>
-                <w:szCs w:val="16"/>
-              </w:rPr>
-            </w:pPr>
-            <w:r>
-              <w:rPr>
-                <w:b/>
-                <w:sz w:val="16"/>
-                <w:szCs w:val="16"/>
-              </w:rPr>
-              <w:t>Recursos</w:t>
-            </w:r>
-            <w:r>
-              <w:rPr>
-                <w:sz w:val="16"/>
-                <w:szCs w:val="16"/>
-              </w:rPr>
-              <w:t xml:space="preserve"> </w:t>
-            </w:r>
-            <w:r>
-              <w:rPr>
-                <w:b/>
-                <w:sz w:val="16"/>
-                <w:szCs w:val="16"/>
-              </w:rPr>
-              <w:t>Didáticos</w:t>
-            </w:r>
-          </w:p>
-          <w:p>
-            <w:pPr>
-              <w:ind w:hanging="2"/>
-              <w:jc w:val="center"/>
-              <w:rPr>
-                <w:sz w:val="18"/>
-                <w:szCs w:val="18"/>
-              </w:rPr>
-            </w:pPr>
-            <w:r>
-              <w:rPr>
-                <w:b/>
-                <w:sz w:val="16"/>
-                <w:szCs w:val="16"/>
-              </w:rPr>
-              <w:t>(Currículo em Ação,  Livro didático, material digital)</w:t>
-            </w:r>
-          </w:p>
-        </w:tc>
-        <w:tc>
-          <w:tcPr>
-            <w:tcW w:w="3345" w:type="dxa"/>
-          </w:tcPr>
-          <w:p>
-            <w:pPr>
-              <w:ind w:hanging="2"/>
-              <w:jc w:val="center"/>
-              <w:rPr>
-                <w:b/>
-                <w:sz w:val="18"/>
-                <w:szCs w:val="18"/>
-              </w:rPr>
-            </w:pPr>
-            <w:r>
-              <w:rPr>
-                <w:b/>
-                <w:sz w:val="18"/>
-                <w:szCs w:val="18"/>
-              </w:rPr>
-              <w:t>Estratégias</w:t>
-            </w:r>
-            <w:r>
-              <w:rPr>
-                <w:sz w:val="18"/>
-                <w:szCs w:val="18"/>
-              </w:rPr>
-              <w:t xml:space="preserve"> </w:t>
-            </w:r>
-            <w:r>
-              <w:rPr>
-                <w:b/>
-                <w:sz w:val="18"/>
-                <w:szCs w:val="18"/>
-              </w:rPr>
-              <w:t>de ensino/aprendizagem</w:t>
-            </w:r>
-          </w:p>
-          <w:p>
-            <w:pPr>
-              <w:ind w:hanging="2"/>
-              <w:jc w:val="center"/>
-              <w:rPr>
-                <w:b/>
-                <w:sz w:val="16"/>
-                <w:szCs w:val="16"/>
-              </w:rPr>
-            </w:pPr>
-            <w:r>
-              <w:rPr>
-                <w:b/>
-                <w:sz w:val="18"/>
-                <w:szCs w:val="18"/>
-              </w:rPr>
-              <w:t xml:space="preserve">considerando o público elegível ao AEE -  </w:t>
-            </w:r>
-            <w:r>
-              <w:rPr>
-                <w:b/>
-                <w:sz w:val="16"/>
-                <w:szCs w:val="16"/>
-              </w:rPr>
-              <w:t>Flexibilização Curricular</w:t>
-            </w:r>
-          </w:p>
-          <w:p>
-            <w:pPr>
-              <w:ind w:hanging="2"/>
-              <w:jc w:val="center"/>
-              <w:rPr>
-                <w:b/>
-                <w:sz w:val="18"/>
-                <w:szCs w:val="18"/>
-              </w:rPr>
-            </w:pPr>
-            <w:r>
-              <w:rPr>
-                <w:b/>
-                <w:sz w:val="16"/>
-                <w:szCs w:val="16"/>
-              </w:rPr>
-              <w:t>as aulas são pensadas incluindo a diversidade</w:t>
-            </w:r>
-          </w:p>
-          <w:p>
-            <w:pPr>
-              <w:ind w:hanging="2"/>
-              <w:jc w:val="center"/>
-              <w:rPr>
-                <w:sz w:val="18"/>
-                <w:szCs w:val="18"/>
-              </w:rPr>
-            </w:pPr>
-            <w:r>
-              <w:rPr>
-                <w:sz w:val="18"/>
-                <w:szCs w:val="18"/>
-              </w:rPr>
-              <w:t>(metodologias ativas, DUA etc.)</w:t>
-            </w:r>
-          </w:p>
-        </w:tc>
-        <w:tc>
-          <w:tcPr>
-            <w:tcW w:w="3285" w:type="dxa"/>
-          </w:tcPr>
-          <w:p>
-            <w:pPr>
-              <w:ind w:hanging="2"/>
-              <w:jc w:val="center"/>
-              <w:rPr>
-                <w:b/>
-                <w:sz w:val="18"/>
-                <w:szCs w:val="18"/>
-              </w:rPr>
-            </w:pPr>
-            <w:r>
-              <w:rPr>
-                <w:b/>
-                <w:sz w:val="18"/>
-                <w:szCs w:val="18"/>
-              </w:rPr>
-              <w:t>Recuperação/Avaliação/ Expectativa incluindo  para o aluno elegível ao AEE</w:t>
-            </w:r>
-          </w:p>
-          <w:p>
-            <w:pPr>
-              <w:ind w:hanging="2"/>
-              <w:jc w:val="center"/>
-              <w:rPr>
-                <w:sz w:val="16"/>
-                <w:szCs w:val="16"/>
-              </w:rPr>
-            </w:pPr>
-            <w:r>
-              <w:rPr>
-                <w:sz w:val="16"/>
-                <w:szCs w:val="16"/>
-              </w:rPr>
-              <w:t>(Adaptação/Flexibilização de Instrumentos de Avaliação)</w:t>
-            </w:r>
-          </w:p>
-        </w:tc>
-      </w:tr>
-      <w:tr>
-        <w:trPr>
-          <w:trHeight w:val="7648"/>
-        </w:trPr>
-        <w:tc>
-          <w:tcPr>
-            <w:tcW w:w="2040" w:type="dxa"/>
-          </w:tcPr>
-          <w:p>
-            <w:pPr>
-              <w:ind w:hanging="2"/>
-            </w:pPr>
-          </w:p>
-        </w:tc>
-        <w:tc>
-          <w:tcPr>
-            <w:tcW w:w="1905" w:type="dxa"/>
-          </w:tcPr>
-          <w:p>
-            <w:pPr>
-              <w:ind w:hanging="2"/>
-            </w:pPr>
-          </w:p>
-        </w:tc>
-        <w:tc>
-          <w:tcPr>
-            <w:tcW w:w="3780" w:type="dxa"/>
-            <w:tcBorders>
-              <w:bottom w:val="single" w:sz="4" w:space="0" w:color="000000"/>
-            </w:tcBorders>
-          </w:tcPr>
-          <w:p>
-            <w:pPr>
-              <w:ind w:hanging="2"/>
-            </w:pPr>
-          </w:p>
-        </w:tc>
-        <w:tc>
-          <w:tcPr>
-            <w:tcW w:w="1905" w:type="dxa"/>
-            <w:tcBorders>
-              <w:right w:val="single" w:sz="4" w:space="0" w:color="000000"/>
-            </w:tcBorders>
-          </w:tcPr>
-          <w:p>
-            <w:pPr>
-              <w:ind w:hanging="2"/>
-            </w:pPr>
-          </w:p>
-        </w:tc>
-        <w:tc>
-          <w:tcPr>
-            <w:tcW w:w="3345" w:type="dxa"/>
-            <w:tcBorders>
-              <w:top w:val="single" w:sz="4" w:space="0" w:color="000000"/>
-              <w:left w:val="single" w:sz="4" w:space="0" w:color="000000"/>
-              <w:bottom w:val="single" w:sz="4" w:space="0" w:color="000000"/>
-              <w:right w:val="single" w:sz="4" w:space="0" w:color="000000"/>
-            </w:tcBorders>
-          </w:tcPr>
-          <w:p>
-            <w:pPr>
-              <w:ind w:hanging="2"/>
-            </w:pPr>
-          </w:p>
-        </w:tc>
-        <w:tc>
-          <w:tcPr>
-            <w:tcW w:w="3285" w:type="dxa"/>
-          </w:tcPr>
-          <w:p>
-            <w:pPr>
-              <w:ind w:hanging="2"/>
-            </w:pPr>
-          </w:p>
-        </w:tc>
-      </w:tr>
-    </w:tbl>
-    <w:p>
-      <w:pPr>
-        <w:ind w:hanging="2"/>
-        <w:rPr>
-          <w:sz w:val="16"/>
-          <w:szCs w:val="16"/>
-        </w:rPr>
-      </w:pPr>
-      <w:r>
-        <w:rPr>
-          <w:sz w:val="16"/>
-          <w:szCs w:val="16"/>
-        </w:rPr>
-        <w:t xml:space="preserve"> Plano de Aula é essencial para nortear o trabalho pedagógico a fim de que tenhamos êxito no  processo de ensino e aprendizagem. Segundo a (LDB 9.394/96) o Plano de Aula explicita os objetivos educacionais e perfis profissionais a serem desenvolvidos, como parâmetros para a organização da Instituição, dos cursos como um todo, das atividades programadas, servindo como referência das ações dos docentes e estudantes. Atente-se ao prazo. Elaborar e manter banco de planos de aula do ano letivo atual das disciplinas que ministra à disposição da equipe gestora da escola, visando garantir que não haja descontinuidade do conteúdo no caso de necessidade de ausência ao trabalho é dever do professor como parte das atribuições do cargo conforme Lei Comp. Nº 444, de 27/12/1985 (Última atualização: Decreto nº 66.808, de 02/06/2022). Contamos com a sua colaboração. Atenciosamente, Equipe Gestora.</w:t>
-      </w:r>
-    </w:p>
-    <w:p>
-      <w:pPr>
-        <w:ind w:hanging="2"/>
-        <w:rPr>
-          <w:sz w:val="20"/>
-          <w:szCs w:val="20"/>
-        </w:rPr>
-      </w:pPr>
+        <w:t xml:space="preserve"> de ensino e aprendizagem. Segundo a (LDB 9.394/96) o Plano de Aula explicita os objetivos educacionais e perfis profissionais a serem desenvolvidos, como parâmetros para a organização da Instituição, dos cursos como um todo, das atividades programadas, servindo como referência das ações dos docentes e estudantes. Atente-se ao prazo. Elaborar e manter banco de planos de aula do ano letivo atual das disciplinas que ministra à disposição da equipe gestora da escola, visando garantir que não haja descontinuidade do conteúdo no caso de necessidade de ausência ao trabalho é dever do professor como parte das atribuições do cargo conforme Lei Comp. Nº 444, de 27/12/1985 (Última atualização: Decreto nº 66.808, de 02/06/2022). Contamos com a sua colaboração. Atenciosamente, Equipe Gestora.</w:t>
+      </w:r>
     </w:p>
     <w:p>
       <w:pPr>

</xml_diff>